<commit_message>
Manipulação de arquivos e criação de PDF
</commit_message>
<xml_diff>
--- a/ecommerce/documentacao/LevantamentoRequisitos.docx
+++ b/ecommerce/documentacao/LevantamentoRequisitos.docx
@@ -3516,17 +3516,12 @@
         <w:t xml:space="preserve"> será realizada por links de acesso no </w:t>
       </w:r>
       <w:proofErr w:type="spellStart"/>
-      <w:proofErr w:type="gramStart"/>
       <w:r>
         <w:t>footer</w:t>
       </w:r>
       <w:proofErr w:type="spellEnd"/>
       <w:r>
-        <w:t xml:space="preserve"> ,</w:t>
-      </w:r>
-      <w:proofErr w:type="gramEnd"/>
-      <w:r>
-        <w:t xml:space="preserve"> no header ou de redirecionamentos</w:t>
+        <w:t>, no header ou de redirecionamentos</w:t>
       </w:r>
       <w:r>
         <w:t>.</w:t>
@@ -3700,161 +3695,129 @@
       <w:r>
         <w:t xml:space="preserve">o cliente para as principais redes da atualidade, </w:t>
       </w:r>
+      <w:r>
+        <w:t>Instagram</w:t>
+      </w:r>
+      <w:r>
+        <w:t xml:space="preserve">, </w:t>
+      </w:r>
       <w:proofErr w:type="spellStart"/>
       <w:r>
-        <w:t>instagram</w:t>
+        <w:t>tik</w:t>
       </w:r>
       <w:proofErr w:type="spellEnd"/>
       <w:r>
-        <w:t xml:space="preserve">, </w:t>
+        <w:t xml:space="preserve"> </w:t>
       </w:r>
       <w:proofErr w:type="spellStart"/>
       <w:r>
-        <w:t>tik</w:t>
+        <w:t>tok</w:t>
       </w:r>
       <w:proofErr w:type="spellEnd"/>
       <w:r>
-        <w:t xml:space="preserve"> </w:t>
-      </w:r>
-      <w:proofErr w:type="spellStart"/>
-      <w:r>
-        <w:t>tok</w:t>
-      </w:r>
-      <w:proofErr w:type="spellEnd"/>
-      <w:r>
         <w:t xml:space="preserve"> e </w:t>
       </w:r>
-      <w:proofErr w:type="spellStart"/>
-      <w:r>
-        <w:t>whattsapp</w:t>
-      </w:r>
-      <w:proofErr w:type="spellEnd"/>
+      <w:r>
+        <w:t>WhatsApp</w:t>
+      </w:r>
       <w:r>
         <w:t>.</w:t>
       </w:r>
     </w:p>
     <w:p>
       <w:pPr>
+        <w:pStyle w:val="Ttulo3"/>
+      </w:pPr>
+      <w:bookmarkStart w:id="6" w:name="_Toc184800823"/>
+      <w:r>
+        <w:t>Página do administrador:</w:t>
+      </w:r>
+      <w:bookmarkEnd w:id="6"/>
+    </w:p>
+    <w:p>
+      <w:pPr>
+        <w:ind w:left="1416"/>
+        <w:jc w:val="both"/>
+      </w:pPr>
+      <w:r>
+        <w:t>RF04 – Visualizar os pedidos:</w:t>
+      </w:r>
+    </w:p>
+    <w:p>
+      <w:pPr>
+        <w:pStyle w:val="PargrafodaLista"/>
+        <w:ind w:left="2136"/>
+        <w:jc w:val="both"/>
+      </w:pPr>
+      <w:r>
+        <w:t>O administrador p</w:t>
+      </w:r>
+      <w:r>
+        <w:t>oderá visualizar todos os pedidos que foram realizados como os dados dos clientes como dados de endereço:</w:t>
+      </w:r>
+    </w:p>
+    <w:p>
+      <w:pPr>
+        <w:pStyle w:val="PargrafodaLista"/>
+        <w:numPr>
+          <w:ilvl w:val="0"/>
+          <w:numId w:val="2"/>
+        </w:numPr>
+        <w:jc w:val="both"/>
+      </w:pPr>
+      <w:r>
+        <w:t>Rua</w:t>
+      </w:r>
+    </w:p>
+    <w:p>
+      <w:pPr>
+        <w:pStyle w:val="PargrafodaLista"/>
+        <w:numPr>
+          <w:ilvl w:val="0"/>
+          <w:numId w:val="2"/>
+        </w:numPr>
+        <w:jc w:val="both"/>
+      </w:pPr>
+      <w:r>
+        <w:t>Cidade</w:t>
+      </w:r>
+    </w:p>
+    <w:p>
+      <w:pPr>
+        <w:pStyle w:val="PargrafodaLista"/>
+        <w:numPr>
+          <w:ilvl w:val="0"/>
+          <w:numId w:val="2"/>
+        </w:numPr>
+        <w:jc w:val="both"/>
+      </w:pPr>
+      <w:r>
+        <w:t>UF</w:t>
+      </w:r>
+    </w:p>
+    <w:p>
+      <w:pPr>
+        <w:pStyle w:val="PargrafodaLista"/>
+        <w:numPr>
+          <w:ilvl w:val="0"/>
+          <w:numId w:val="2"/>
+        </w:numPr>
+        <w:jc w:val="both"/>
+      </w:pPr>
+      <w:r>
+        <w:t>CE</w:t>
+      </w:r>
+      <w:r>
+        <w:t>P</w:t>
+      </w:r>
+    </w:p>
+    <w:p>
+      <w:pPr>
         <w:ind w:left="2124"/>
         <w:jc w:val="both"/>
       </w:pPr>
-    </w:p>
-    <w:p>
-      <w:pPr>
-        <w:ind w:left="1416"/>
-        <w:jc w:val="both"/>
-      </w:pPr>
-    </w:p>
-    <w:p>
-      <w:pPr>
-        <w:pStyle w:val="PargrafodaLista"/>
-        <w:ind w:left="2856"/>
-        <w:jc w:val="both"/>
-      </w:pPr>
-    </w:p>
-    <w:p>
-      <w:pPr>
-        <w:jc w:val="both"/>
-        <w:rPr>
-          <w:sz w:val="24"/>
-          <w:szCs w:val="24"/>
-        </w:rPr>
-      </w:pPr>
-    </w:p>
-    <w:p>
-      <w:pPr>
-        <w:pStyle w:val="Ttulo3"/>
-      </w:pPr>
-      <w:bookmarkStart w:id="6" w:name="_Toc184800823"/>
-      <w:r>
-        <w:t>Página do administrador:</w:t>
-      </w:r>
-      <w:bookmarkEnd w:id="6"/>
-    </w:p>
-    <w:p>
-      <w:pPr>
-        <w:ind w:left="1416"/>
-        <w:jc w:val="both"/>
-      </w:pPr>
-      <w:r>
-        <w:t>RF04 – Visualizar os pedidos:</w:t>
-      </w:r>
-    </w:p>
-    <w:p>
-      <w:pPr>
-        <w:pStyle w:val="PargrafodaLista"/>
-        <w:ind w:left="2136"/>
-        <w:jc w:val="both"/>
-      </w:pPr>
       <w:r>
         <w:lastRenderedPageBreak/>
-        <w:t>O administrador p</w:t>
-      </w:r>
-      <w:r>
-        <w:t>oderá visualizar todos os pedidos que foram realizados como os dados dos clientes como dados de endereço:</w:t>
-      </w:r>
-    </w:p>
-    <w:p>
-      <w:pPr>
-        <w:pStyle w:val="PargrafodaLista"/>
-        <w:numPr>
-          <w:ilvl w:val="0"/>
-          <w:numId w:val="2"/>
-        </w:numPr>
-        <w:jc w:val="both"/>
-      </w:pPr>
-      <w:r>
-        <w:t>Rua</w:t>
-      </w:r>
-    </w:p>
-    <w:p>
-      <w:pPr>
-        <w:pStyle w:val="PargrafodaLista"/>
-        <w:numPr>
-          <w:ilvl w:val="0"/>
-          <w:numId w:val="2"/>
-        </w:numPr>
-        <w:jc w:val="both"/>
-      </w:pPr>
-      <w:r>
-        <w:t>Cidade</w:t>
-      </w:r>
-    </w:p>
-    <w:p>
-      <w:pPr>
-        <w:pStyle w:val="PargrafodaLista"/>
-        <w:numPr>
-          <w:ilvl w:val="0"/>
-          <w:numId w:val="2"/>
-        </w:numPr>
-        <w:jc w:val="both"/>
-      </w:pPr>
-      <w:r>
-        <w:t>UF</w:t>
-      </w:r>
-    </w:p>
-    <w:p>
-      <w:pPr>
-        <w:pStyle w:val="PargrafodaLista"/>
-        <w:numPr>
-          <w:ilvl w:val="0"/>
-          <w:numId w:val="2"/>
-        </w:numPr>
-        <w:jc w:val="both"/>
-      </w:pPr>
-      <w:r>
-        <w:t>CE</w:t>
-      </w:r>
-      <w:r>
-        <w:t>P</w:t>
-      </w:r>
-    </w:p>
-    <w:p>
-      <w:pPr>
-        <w:ind w:left="2124"/>
-        <w:jc w:val="both"/>
-      </w:pPr>
-      <w:r>
         <w:t xml:space="preserve">Dados dos itens como: </w:t>
       </w:r>
     </w:p>
@@ -4058,18 +4021,6 @@
     </w:p>
     <w:p>
       <w:pPr>
-        <w:pStyle w:val="PargrafodaLista"/>
-        <w:ind w:left="2136"/>
-        <w:jc w:val="both"/>
-        <w:rPr>
-          <w:sz w:val="24"/>
-          <w:szCs w:val="24"/>
-          <w:highlight w:val="yellow"/>
-        </w:rPr>
-      </w:pPr>
-    </w:p>
-    <w:p>
-      <w:pPr>
         <w:pStyle w:val="Ttulo3"/>
       </w:pPr>
       <w:bookmarkStart w:id="7" w:name="_Toc184800824"/>
@@ -4344,7 +4295,6 @@
         <w:jc w:val="both"/>
       </w:pPr>
       <w:r>
-        <w:lastRenderedPageBreak/>
         <w:t xml:space="preserve">      </w:t>
       </w:r>
       <w:r>
@@ -4636,17 +4586,6 @@
         <w:t>preço.</w:t>
       </w:r>
     </w:p>
-    <w:p>
-      <w:pPr>
-        <w:pStyle w:val="PargrafodaLista"/>
-        <w:ind w:left="2856"/>
-        <w:jc w:val="both"/>
-        <w:rPr>
-          <w:sz w:val="24"/>
-          <w:szCs w:val="24"/>
-        </w:rPr>
-      </w:pPr>
-    </w:p>
     <w:p/>
     <w:p>
       <w:pPr>
@@ -4835,7 +4774,6 @@
         <w:jc w:val="both"/>
       </w:pPr>
       <w:r>
-        <w:lastRenderedPageBreak/>
         <w:t>Validação das informações:</w:t>
       </w:r>
     </w:p>
@@ -4913,6 +4851,7 @@
       </w:pPr>
       <w:bookmarkStart w:id="11" w:name="_Toc184800828"/>
       <w:r>
+        <w:lastRenderedPageBreak/>
         <w:t>Página Carrinho:</w:t>
       </w:r>
       <w:bookmarkEnd w:id="11"/>
@@ -5263,94 +5202,94 @@
         <w:jc w:val="both"/>
       </w:pPr>
       <w:r>
+        <w:t>Logradouro</w:t>
+      </w:r>
+    </w:p>
+    <w:p>
+      <w:pPr>
+        <w:pStyle w:val="PargrafodaLista"/>
+        <w:numPr>
+          <w:ilvl w:val="0"/>
+          <w:numId w:val="32"/>
+        </w:numPr>
+        <w:jc w:val="both"/>
+      </w:pPr>
+      <w:r>
+        <w:t>CEP</w:t>
+      </w:r>
+    </w:p>
+    <w:p>
+      <w:pPr>
+        <w:pStyle w:val="PargrafodaLista"/>
+        <w:numPr>
+          <w:ilvl w:val="0"/>
+          <w:numId w:val="32"/>
+        </w:numPr>
+        <w:jc w:val="both"/>
+      </w:pPr>
+      <w:r>
+        <w:t>Número</w:t>
+      </w:r>
+    </w:p>
+    <w:p>
+      <w:pPr>
+        <w:pStyle w:val="PargrafodaLista"/>
+        <w:numPr>
+          <w:ilvl w:val="0"/>
+          <w:numId w:val="32"/>
+        </w:numPr>
+        <w:jc w:val="both"/>
+      </w:pPr>
+      <w:r>
+        <w:t>Complemento</w:t>
+      </w:r>
+    </w:p>
+    <w:p>
+      <w:pPr>
+        <w:pStyle w:val="PargrafodaLista"/>
+        <w:numPr>
+          <w:ilvl w:val="0"/>
+          <w:numId w:val="32"/>
+        </w:numPr>
+        <w:jc w:val="both"/>
+      </w:pPr>
+      <w:r>
+        <w:t>Bairro</w:t>
+      </w:r>
+    </w:p>
+    <w:p>
+      <w:pPr>
+        <w:pStyle w:val="PargrafodaLista"/>
+        <w:numPr>
+          <w:ilvl w:val="0"/>
+          <w:numId w:val="32"/>
+        </w:numPr>
+        <w:jc w:val="both"/>
+      </w:pPr>
+      <w:r>
+        <w:t xml:space="preserve">Cidade </w:t>
+      </w:r>
+    </w:p>
+    <w:p>
+      <w:pPr>
+        <w:pStyle w:val="PargrafodaLista"/>
+        <w:numPr>
+          <w:ilvl w:val="0"/>
+          <w:numId w:val="32"/>
+        </w:numPr>
+        <w:jc w:val="both"/>
+      </w:pPr>
+      <w:r>
+        <w:t>Estado</w:t>
+      </w:r>
+    </w:p>
+    <w:p>
+      <w:pPr>
+        <w:ind w:left="1416"/>
+        <w:jc w:val="both"/>
+      </w:pPr>
+      <w:r>
         <w:lastRenderedPageBreak/>
-        <w:t>Logradouro</w:t>
-      </w:r>
-    </w:p>
-    <w:p>
-      <w:pPr>
-        <w:pStyle w:val="PargrafodaLista"/>
-        <w:numPr>
-          <w:ilvl w:val="0"/>
-          <w:numId w:val="32"/>
-        </w:numPr>
-        <w:jc w:val="both"/>
-      </w:pPr>
-      <w:r>
-        <w:t>CEP</w:t>
-      </w:r>
-    </w:p>
-    <w:p>
-      <w:pPr>
-        <w:pStyle w:val="PargrafodaLista"/>
-        <w:numPr>
-          <w:ilvl w:val="0"/>
-          <w:numId w:val="32"/>
-        </w:numPr>
-        <w:jc w:val="both"/>
-      </w:pPr>
-      <w:r>
-        <w:t>Número</w:t>
-      </w:r>
-    </w:p>
-    <w:p>
-      <w:pPr>
-        <w:pStyle w:val="PargrafodaLista"/>
-        <w:numPr>
-          <w:ilvl w:val="0"/>
-          <w:numId w:val="32"/>
-        </w:numPr>
-        <w:jc w:val="both"/>
-      </w:pPr>
-      <w:r>
-        <w:t>Complemento</w:t>
-      </w:r>
-    </w:p>
-    <w:p>
-      <w:pPr>
-        <w:pStyle w:val="PargrafodaLista"/>
-        <w:numPr>
-          <w:ilvl w:val="0"/>
-          <w:numId w:val="32"/>
-        </w:numPr>
-        <w:jc w:val="both"/>
-      </w:pPr>
-      <w:r>
-        <w:t>Bairro</w:t>
-      </w:r>
-    </w:p>
-    <w:p>
-      <w:pPr>
-        <w:pStyle w:val="PargrafodaLista"/>
-        <w:numPr>
-          <w:ilvl w:val="0"/>
-          <w:numId w:val="32"/>
-        </w:numPr>
-        <w:jc w:val="both"/>
-      </w:pPr>
-      <w:r>
-        <w:t xml:space="preserve">Cidade </w:t>
-      </w:r>
-    </w:p>
-    <w:p>
-      <w:pPr>
-        <w:pStyle w:val="PargrafodaLista"/>
-        <w:numPr>
-          <w:ilvl w:val="0"/>
-          <w:numId w:val="32"/>
-        </w:numPr>
-        <w:jc w:val="both"/>
-      </w:pPr>
-      <w:r>
-        <w:t>Estado</w:t>
-      </w:r>
-    </w:p>
-    <w:p>
-      <w:pPr>
-        <w:ind w:left="1416"/>
-        <w:jc w:val="both"/>
-      </w:pPr>
-      <w:r>
         <w:t xml:space="preserve"> </w:t>
       </w:r>
       <w:r>
@@ -5695,7 +5634,6 @@
         <w:jc w:val="both"/>
       </w:pPr>
       <w:r>
-        <w:lastRenderedPageBreak/>
         <w:t>E-mail</w:t>
       </w:r>
     </w:p>
@@ -5779,6 +5717,7 @@
       </w:pPr>
       <w:bookmarkStart w:id="14" w:name="_Toc184800831"/>
       <w:r>
+        <w:lastRenderedPageBreak/>
         <w:t>Página Sobre nós:</w:t>
       </w:r>
       <w:bookmarkEnd w:id="14"/>
@@ -6106,7 +6045,6 @@
         <w:jc w:val="both"/>
       </w:pPr>
       <w:r>
-        <w:lastRenderedPageBreak/>
         <w:t xml:space="preserve">RNF07 – HTTPS: </w:t>
       </w:r>
     </w:p>
@@ -6122,6 +6060,59 @@
       <w:r>
         <w:t>O sistema deverá ser seguro com certificado HTTPS</w:t>
       </w:r>
+      <w:r>
+        <w:t>.</w:t>
+      </w:r>
+    </w:p>
+    <w:p>
+      <w:pPr>
+        <w:ind w:left="1416"/>
+        <w:jc w:val="both"/>
+      </w:pPr>
+      <w:r>
+        <w:t>RNF0</w:t>
+      </w:r>
+      <w:r>
+        <w:t>8</w:t>
+      </w:r>
+      <w:r>
+        <w:t xml:space="preserve"> – </w:t>
+      </w:r>
+      <w:r>
+        <w:t>Comunicação em tempo real</w:t>
+      </w:r>
+      <w:r>
+        <w:t xml:space="preserve">: </w:t>
+      </w:r>
+    </w:p>
+    <w:p>
+      <w:pPr>
+        <w:pStyle w:val="PargrafodaLista"/>
+        <w:numPr>
+          <w:ilvl w:val="0"/>
+          <w:numId w:val="42"/>
+        </w:numPr>
+        <w:jc w:val="both"/>
+      </w:pPr>
+      <w:r>
+        <w:t xml:space="preserve">O sistema deverá </w:t>
+      </w:r>
+      <w:r>
+        <w:t>se comunicar em tempo real com outros sistemas e seus dados</w:t>
+      </w:r>
+      <w:r>
+        <w:t>.</w:t>
+      </w:r>
+    </w:p>
+    <w:p>
+      <w:pPr>
+        <w:jc w:val="both"/>
+      </w:pPr>
+    </w:p>
+    <w:p>
+      <w:pPr>
+        <w:jc w:val="both"/>
+      </w:pPr>
     </w:p>
     <w:p>
       <w:pPr>
@@ -6312,37 +6303,18 @@
     </w:p>
     <w:p>
       <w:pPr>
+        <w:jc w:val="both"/>
+      </w:pPr>
+      <w:r>
+        <w:t>Casos de Usos e seus fluxos do Projeto.</w:t>
+      </w:r>
+    </w:p>
+    <w:p>
+      <w:pPr>
         <w:ind w:left="1416"/>
         <w:jc w:val="both"/>
       </w:pPr>
-    </w:p>
-    <w:p>
-      <w:pPr>
-        <w:ind w:left="1416"/>
-        <w:jc w:val="both"/>
-      </w:pPr>
-    </w:p>
-    <w:p>
-      <w:pPr>
-        <w:ind w:left="1416"/>
-        <w:jc w:val="both"/>
-      </w:pPr>
-    </w:p>
-    <w:p>
-      <w:pPr>
-        <w:jc w:val="both"/>
-      </w:pPr>
-      <w:r>
-        <w:t>Casos de Usos e seus fluxos do Projeto.</w:t>
-      </w:r>
-    </w:p>
-    <w:p>
-      <w:pPr>
-        <w:ind w:left="1416"/>
-        <w:jc w:val="both"/>
-      </w:pPr>
-      <w:r>
-        <w:lastRenderedPageBreak/>
+      <w:r>
         <w:t>Caso de Uso 1:</w:t>
       </w:r>
       <w:r>
@@ -6393,527 +6365,6 @@
         <w:numPr>
           <w:ilvl w:val="0"/>
           <w:numId w:val="29"/>
-        </w:numPr>
-        <w:jc w:val="both"/>
-      </w:pPr>
-      <w:r>
-        <w:t>Fluxo Principal:</w:t>
-      </w:r>
-    </w:p>
-    <w:p>
-      <w:pPr>
-        <w:pStyle w:val="PargrafodaLista"/>
-        <w:numPr>
-          <w:ilvl w:val="0"/>
-          <w:numId w:val="6"/>
-        </w:numPr>
-        <w:jc w:val="both"/>
-      </w:pPr>
-      <w:r>
-        <w:t>O usuário preenche cada campo necessário</w:t>
-      </w:r>
-    </w:p>
-    <w:p>
-      <w:pPr>
-        <w:pStyle w:val="PargrafodaLista"/>
-        <w:numPr>
-          <w:ilvl w:val="0"/>
-          <w:numId w:val="6"/>
-        </w:numPr>
-        <w:jc w:val="both"/>
-      </w:pPr>
-      <w:r>
-        <w:t xml:space="preserve">Clica no botão de criar conta </w:t>
-      </w:r>
-    </w:p>
-    <w:p>
-      <w:pPr>
-        <w:pStyle w:val="PargrafodaLista"/>
-        <w:numPr>
-          <w:ilvl w:val="0"/>
-          <w:numId w:val="6"/>
-        </w:numPr>
-        <w:jc w:val="both"/>
-      </w:pPr>
-      <w:r>
-        <w:t>E será redirecionado para a tela de login</w:t>
-      </w:r>
-    </w:p>
-    <w:p>
-      <w:pPr>
-        <w:pStyle w:val="PargrafodaLista"/>
-        <w:ind w:left="2136"/>
-        <w:jc w:val="both"/>
-      </w:pPr>
-    </w:p>
-    <w:p>
-      <w:pPr>
-        <w:ind w:left="1416"/>
-        <w:jc w:val="both"/>
-      </w:pPr>
-      <w:r>
-        <w:t xml:space="preserve">Caso de Uso 2: </w:t>
-      </w:r>
-      <w:r>
-        <w:t>Autenticação de Usuário</w:t>
-      </w:r>
-      <w:r>
-        <w:t xml:space="preserve"> (RF02)</w:t>
-      </w:r>
-    </w:p>
-    <w:p>
-      <w:pPr>
-        <w:pStyle w:val="PargrafodaLista"/>
-        <w:numPr>
-          <w:ilvl w:val="0"/>
-          <w:numId w:val="29"/>
-        </w:numPr>
-        <w:jc w:val="both"/>
-      </w:pPr>
-      <w:r>
-        <w:t xml:space="preserve">Ator Principal: </w:t>
-      </w:r>
-      <w:r>
-        <w:t>Sistema</w:t>
-      </w:r>
-    </w:p>
-    <w:p>
-      <w:pPr>
-        <w:pStyle w:val="PargrafodaLista"/>
-        <w:numPr>
-          <w:ilvl w:val="0"/>
-          <w:numId w:val="29"/>
-        </w:numPr>
-        <w:jc w:val="both"/>
-      </w:pPr>
-      <w:r>
-        <w:t xml:space="preserve">Pré-condição: </w:t>
-      </w:r>
-      <w:r>
-        <w:t>o usuário t</w:t>
-      </w:r>
-      <w:r>
-        <w:t xml:space="preserve">er colocado </w:t>
-      </w:r>
-      <w:r>
-        <w:t>os dados nos campos</w:t>
-      </w:r>
-      <w:r>
-        <w:t xml:space="preserve"> de login</w:t>
-      </w:r>
-      <w:r>
-        <w:t>.</w:t>
-      </w:r>
-    </w:p>
-    <w:p>
-      <w:pPr>
-        <w:pStyle w:val="PargrafodaLista"/>
-        <w:numPr>
-          <w:ilvl w:val="0"/>
-          <w:numId w:val="29"/>
-        </w:numPr>
-        <w:jc w:val="both"/>
-      </w:pPr>
-      <w:r>
-        <w:t>Fluxo Principal:</w:t>
-      </w:r>
-    </w:p>
-    <w:p>
-      <w:pPr>
-        <w:pStyle w:val="PargrafodaLista"/>
-        <w:numPr>
-          <w:ilvl w:val="0"/>
-          <w:numId w:val="7"/>
-        </w:numPr>
-        <w:jc w:val="both"/>
-      </w:pPr>
-      <w:r>
-        <w:t>O usuário digita seus dados.</w:t>
-      </w:r>
-    </w:p>
-    <w:p>
-      <w:pPr>
-        <w:pStyle w:val="PargrafodaLista"/>
-        <w:numPr>
-          <w:ilvl w:val="0"/>
-          <w:numId w:val="7"/>
-        </w:numPr>
-        <w:jc w:val="both"/>
-      </w:pPr>
-      <w:r>
-        <w:t>O usuário clica no botão logar.</w:t>
-      </w:r>
-    </w:p>
-    <w:p>
-      <w:pPr>
-        <w:pStyle w:val="PargrafodaLista"/>
-        <w:numPr>
-          <w:ilvl w:val="0"/>
-          <w:numId w:val="7"/>
-        </w:numPr>
-        <w:jc w:val="both"/>
-      </w:pPr>
-      <w:r>
-        <w:t>O sistema deverá redirecionar o cliente para uma página com seus pedidos ou redirecionar o administrador para sua página restrita.</w:t>
-      </w:r>
-    </w:p>
-    <w:p>
-      <w:pPr>
-        <w:ind w:left="1416"/>
-        <w:jc w:val="both"/>
-      </w:pPr>
-      <w:r>
-        <w:t>Caso de Uso 3: Visualizar os pedidos (RF03)</w:t>
-      </w:r>
-    </w:p>
-    <w:p>
-      <w:pPr>
-        <w:pStyle w:val="PargrafodaLista"/>
-        <w:numPr>
-          <w:ilvl w:val="0"/>
-          <w:numId w:val="29"/>
-        </w:numPr>
-        <w:jc w:val="both"/>
-      </w:pPr>
-      <w:r>
-        <w:t xml:space="preserve">Ator Principal: Usuário </w:t>
-      </w:r>
-      <w:r>
-        <w:t>Administrador</w:t>
-      </w:r>
-    </w:p>
-    <w:p>
-      <w:pPr>
-        <w:pStyle w:val="PargrafodaLista"/>
-        <w:numPr>
-          <w:ilvl w:val="0"/>
-          <w:numId w:val="29"/>
-        </w:numPr>
-        <w:jc w:val="both"/>
-      </w:pPr>
-      <w:r>
-        <w:t xml:space="preserve">Pré-condição: O usuário </w:t>
-      </w:r>
-      <w:r>
-        <w:t>administrador estar na página para administrador</w:t>
-      </w:r>
-      <w:r>
-        <w:t>.</w:t>
-      </w:r>
-    </w:p>
-    <w:p>
-      <w:pPr>
-        <w:pStyle w:val="PargrafodaLista"/>
-        <w:numPr>
-          <w:ilvl w:val="0"/>
-          <w:numId w:val="29"/>
-        </w:numPr>
-        <w:jc w:val="both"/>
-      </w:pPr>
-      <w:r>
-        <w:t>Fluxo Principal:</w:t>
-      </w:r>
-    </w:p>
-    <w:p>
-      <w:pPr>
-        <w:pStyle w:val="PargrafodaLista"/>
-        <w:numPr>
-          <w:ilvl w:val="0"/>
-          <w:numId w:val="28"/>
-        </w:numPr>
-        <w:jc w:val="both"/>
-      </w:pPr>
-      <w:r>
-        <w:t>O usuário clica em Administrador.</w:t>
-      </w:r>
-    </w:p>
-    <w:p>
-      <w:pPr>
-        <w:pStyle w:val="PargrafodaLista"/>
-        <w:numPr>
-          <w:ilvl w:val="0"/>
-          <w:numId w:val="28"/>
-        </w:numPr>
-        <w:jc w:val="both"/>
-      </w:pPr>
-      <w:r>
-        <w:t>O usuário é redirecionado para a tela de administrador.</w:t>
-      </w:r>
-    </w:p>
-    <w:p>
-      <w:pPr>
-        <w:pStyle w:val="PargrafodaLista"/>
-        <w:numPr>
-          <w:ilvl w:val="0"/>
-          <w:numId w:val="28"/>
-        </w:numPr>
-        <w:jc w:val="both"/>
-      </w:pPr>
-      <w:r>
-        <w:t>O usuário visualiza todos os pedidos.</w:t>
-      </w:r>
-    </w:p>
-    <w:p>
-      <w:pPr>
-        <w:pStyle w:val="PargrafodaLista"/>
-        <w:numPr>
-          <w:ilvl w:val="0"/>
-          <w:numId w:val="27"/>
-        </w:numPr>
-        <w:jc w:val="both"/>
-      </w:pPr>
-      <w:r>
-        <w:t>Fluxo alternativo:</w:t>
-      </w:r>
-    </w:p>
-    <w:p>
-      <w:pPr>
-        <w:pStyle w:val="PargrafodaLista"/>
-        <w:numPr>
-          <w:ilvl w:val="0"/>
-          <w:numId w:val="26"/>
-        </w:numPr>
-        <w:jc w:val="both"/>
-      </w:pPr>
-      <w:r>
-        <w:t xml:space="preserve">O usuário </w:t>
-      </w:r>
-      <w:proofErr w:type="spellStart"/>
-      <w:r>
-        <w:t>loga</w:t>
-      </w:r>
-      <w:proofErr w:type="spellEnd"/>
-      <w:r>
-        <w:t xml:space="preserve"> como administrador.</w:t>
-      </w:r>
-    </w:p>
-    <w:p>
-      <w:pPr>
-        <w:pStyle w:val="PargrafodaLista"/>
-        <w:numPr>
-          <w:ilvl w:val="0"/>
-          <w:numId w:val="26"/>
-        </w:numPr>
-        <w:jc w:val="both"/>
-      </w:pPr>
-      <w:r>
-        <w:t>O sistema autentica-o.</w:t>
-      </w:r>
-    </w:p>
-    <w:p>
-      <w:pPr>
-        <w:pStyle w:val="PargrafodaLista"/>
-        <w:numPr>
-          <w:ilvl w:val="0"/>
-          <w:numId w:val="26"/>
-        </w:numPr>
-        <w:jc w:val="both"/>
-      </w:pPr>
-      <w:r>
-        <w:t xml:space="preserve">O usuário é redirecionado para a tela do administrador. </w:t>
-      </w:r>
-    </w:p>
-    <w:p>
-      <w:pPr>
-        <w:ind w:left="1416"/>
-        <w:jc w:val="both"/>
-      </w:pPr>
-      <w:r>
-        <w:t>Caso de Uso 4: Navegar (RF04)</w:t>
-      </w:r>
-    </w:p>
-    <w:p>
-      <w:pPr>
-        <w:pStyle w:val="PargrafodaLista"/>
-        <w:numPr>
-          <w:ilvl w:val="0"/>
-          <w:numId w:val="51"/>
-        </w:numPr>
-        <w:jc w:val="both"/>
-      </w:pPr>
-      <w:r>
-        <w:t xml:space="preserve">Ator Principal: Usuário </w:t>
-      </w:r>
-    </w:p>
-    <w:p>
-      <w:pPr>
-        <w:pStyle w:val="PargrafodaLista"/>
-        <w:numPr>
-          <w:ilvl w:val="0"/>
-          <w:numId w:val="51"/>
-        </w:numPr>
-        <w:jc w:val="both"/>
-      </w:pPr>
-      <w:r>
-        <w:t>Pré-condição: O usuário estar no site.</w:t>
-      </w:r>
-    </w:p>
-    <w:p>
-      <w:pPr>
-        <w:pStyle w:val="PargrafodaLista"/>
-        <w:numPr>
-          <w:ilvl w:val="0"/>
-          <w:numId w:val="51"/>
-        </w:numPr>
-        <w:jc w:val="both"/>
-      </w:pPr>
-      <w:r>
-        <w:t>Fluxo Principal:</w:t>
-      </w:r>
-    </w:p>
-    <w:p>
-      <w:pPr>
-        <w:pStyle w:val="PargrafodaLista"/>
-        <w:numPr>
-          <w:ilvl w:val="0"/>
-          <w:numId w:val="52"/>
-        </w:numPr>
-        <w:jc w:val="both"/>
-      </w:pPr>
-      <w:r>
-        <w:t xml:space="preserve">O usuário poderá escolher entre as opções de links do header e do </w:t>
-      </w:r>
-      <w:proofErr w:type="spellStart"/>
-      <w:r>
-        <w:t>footer</w:t>
-      </w:r>
-      <w:proofErr w:type="spellEnd"/>
-      <w:r>
-        <w:t>.</w:t>
-      </w:r>
-    </w:p>
-    <w:p>
-      <w:pPr>
-        <w:pStyle w:val="PargrafodaLista"/>
-        <w:numPr>
-          <w:ilvl w:val="0"/>
-          <w:numId w:val="52"/>
-        </w:numPr>
-        <w:jc w:val="both"/>
-      </w:pPr>
-      <w:r>
-        <w:t>Cada link levará o usuário para com sua respectiva tela.</w:t>
-      </w:r>
-    </w:p>
-    <w:p>
-      <w:pPr>
-        <w:pStyle w:val="PargrafodaLista"/>
-        <w:numPr>
-          <w:ilvl w:val="0"/>
-          <w:numId w:val="52"/>
-        </w:numPr>
-        <w:jc w:val="both"/>
-      </w:pPr>
-      <w:r>
-        <w:t>Esse fluxo acontecerá em todo o site.</w:t>
-      </w:r>
-    </w:p>
-    <w:p>
-      <w:pPr>
-        <w:pStyle w:val="PargrafodaLista"/>
-        <w:numPr>
-          <w:ilvl w:val="0"/>
-          <w:numId w:val="25"/>
-        </w:numPr>
-        <w:jc w:val="both"/>
-      </w:pPr>
-      <w:r>
-        <w:t>Fluxo alternativo:</w:t>
-      </w:r>
-    </w:p>
-    <w:p>
-      <w:pPr>
-        <w:pStyle w:val="PargrafodaLista"/>
-        <w:numPr>
-          <w:ilvl w:val="0"/>
-          <w:numId w:val="24"/>
-        </w:numPr>
-        <w:jc w:val="both"/>
-      </w:pPr>
-      <w:r>
-        <w:t xml:space="preserve">O Usuário poderá escolher entre as opções de links do </w:t>
-      </w:r>
-      <w:proofErr w:type="spellStart"/>
-      <w:r>
-        <w:t>footer</w:t>
-      </w:r>
-      <w:proofErr w:type="spellEnd"/>
-      <w:r>
-        <w:t>.</w:t>
-      </w:r>
-    </w:p>
-    <w:p>
-      <w:pPr>
-        <w:pStyle w:val="PargrafodaLista"/>
-        <w:numPr>
-          <w:ilvl w:val="0"/>
-          <w:numId w:val="24"/>
-        </w:numPr>
-        <w:jc w:val="both"/>
-      </w:pPr>
-      <w:r>
-        <w:t>O usuário será redirecionado se puder.</w:t>
-      </w:r>
-    </w:p>
-    <w:p>
-      <w:pPr>
-        <w:ind w:left="1416"/>
-        <w:jc w:val="both"/>
-      </w:pPr>
-      <w:r>
-        <w:t xml:space="preserve">Caso de Uso 5: Exportar informações </w:t>
-      </w:r>
-      <w:r>
-        <w:t xml:space="preserve">de </w:t>
-      </w:r>
-      <w:r>
-        <w:t>pedidos (</w:t>
-      </w:r>
-      <w:r>
-        <w:t>RF05)</w:t>
-      </w:r>
-    </w:p>
-    <w:p>
-      <w:pPr>
-        <w:pStyle w:val="PargrafodaLista"/>
-        <w:numPr>
-          <w:ilvl w:val="0"/>
-          <w:numId w:val="51"/>
-        </w:numPr>
-        <w:jc w:val="both"/>
-      </w:pPr>
-      <w:r>
-        <w:t xml:space="preserve">Ator Principal: Usuário </w:t>
-      </w:r>
-      <w:r>
-        <w:t>administrador</w:t>
-      </w:r>
-    </w:p>
-    <w:p>
-      <w:pPr>
-        <w:pStyle w:val="PargrafodaLista"/>
-        <w:numPr>
-          <w:ilvl w:val="0"/>
-          <w:numId w:val="51"/>
-        </w:numPr>
-        <w:jc w:val="both"/>
-      </w:pPr>
-      <w:r>
-        <w:t>Pré-condição: O usuário estar n</w:t>
-      </w:r>
-      <w:r>
-        <w:t>a página de adm</w:t>
-      </w:r>
-      <w:r>
-        <w:t>.</w:t>
-      </w:r>
-    </w:p>
-    <w:p>
-      <w:pPr>
-        <w:pStyle w:val="PargrafodaLista"/>
-        <w:numPr>
-          <w:ilvl w:val="0"/>
-          <w:numId w:val="51"/>
         </w:numPr>
         <w:jc w:val="both"/>
       </w:pPr>
@@ -6927,6 +6378,527 @@
         <w:pStyle w:val="PargrafodaLista"/>
         <w:numPr>
           <w:ilvl w:val="0"/>
+          <w:numId w:val="6"/>
+        </w:numPr>
+        <w:jc w:val="both"/>
+      </w:pPr>
+      <w:r>
+        <w:t>O usuário preenche cada campo necessário</w:t>
+      </w:r>
+    </w:p>
+    <w:p>
+      <w:pPr>
+        <w:pStyle w:val="PargrafodaLista"/>
+        <w:numPr>
+          <w:ilvl w:val="0"/>
+          <w:numId w:val="6"/>
+        </w:numPr>
+        <w:jc w:val="both"/>
+      </w:pPr>
+      <w:r>
+        <w:t xml:space="preserve">Clica no botão de criar conta </w:t>
+      </w:r>
+    </w:p>
+    <w:p>
+      <w:pPr>
+        <w:pStyle w:val="PargrafodaLista"/>
+        <w:numPr>
+          <w:ilvl w:val="0"/>
+          <w:numId w:val="6"/>
+        </w:numPr>
+        <w:jc w:val="both"/>
+      </w:pPr>
+      <w:r>
+        <w:t>E será redirecionado para a tela de login</w:t>
+      </w:r>
+    </w:p>
+    <w:p>
+      <w:pPr>
+        <w:pStyle w:val="PargrafodaLista"/>
+        <w:ind w:left="2136"/>
+        <w:jc w:val="both"/>
+      </w:pPr>
+    </w:p>
+    <w:p>
+      <w:pPr>
+        <w:ind w:left="1416"/>
+        <w:jc w:val="both"/>
+      </w:pPr>
+      <w:r>
+        <w:t xml:space="preserve">Caso de Uso 2: </w:t>
+      </w:r>
+      <w:r>
+        <w:t>Autenticação de Usuário</w:t>
+      </w:r>
+      <w:r>
+        <w:t xml:space="preserve"> (RF02)</w:t>
+      </w:r>
+    </w:p>
+    <w:p>
+      <w:pPr>
+        <w:pStyle w:val="PargrafodaLista"/>
+        <w:numPr>
+          <w:ilvl w:val="0"/>
+          <w:numId w:val="29"/>
+        </w:numPr>
+        <w:jc w:val="both"/>
+      </w:pPr>
+      <w:r>
+        <w:t xml:space="preserve">Ator Principal: </w:t>
+      </w:r>
+      <w:r>
+        <w:t>Sistema</w:t>
+      </w:r>
+    </w:p>
+    <w:p>
+      <w:pPr>
+        <w:pStyle w:val="PargrafodaLista"/>
+        <w:numPr>
+          <w:ilvl w:val="0"/>
+          <w:numId w:val="29"/>
+        </w:numPr>
+        <w:jc w:val="both"/>
+      </w:pPr>
+      <w:r>
+        <w:t xml:space="preserve">Pré-condição: </w:t>
+      </w:r>
+      <w:r>
+        <w:t>o usuário t</w:t>
+      </w:r>
+      <w:r>
+        <w:t xml:space="preserve">er colocado </w:t>
+      </w:r>
+      <w:r>
+        <w:t>os dados nos campos</w:t>
+      </w:r>
+      <w:r>
+        <w:t xml:space="preserve"> de login</w:t>
+      </w:r>
+      <w:r>
+        <w:t>.</w:t>
+      </w:r>
+    </w:p>
+    <w:p>
+      <w:pPr>
+        <w:pStyle w:val="PargrafodaLista"/>
+        <w:numPr>
+          <w:ilvl w:val="0"/>
+          <w:numId w:val="29"/>
+        </w:numPr>
+        <w:jc w:val="both"/>
+      </w:pPr>
+      <w:r>
+        <w:t>Fluxo Principal:</w:t>
+      </w:r>
+    </w:p>
+    <w:p>
+      <w:pPr>
+        <w:pStyle w:val="PargrafodaLista"/>
+        <w:numPr>
+          <w:ilvl w:val="0"/>
+          <w:numId w:val="7"/>
+        </w:numPr>
+        <w:jc w:val="both"/>
+      </w:pPr>
+      <w:r>
+        <w:t>O usuário digita seus dados.</w:t>
+      </w:r>
+    </w:p>
+    <w:p>
+      <w:pPr>
+        <w:pStyle w:val="PargrafodaLista"/>
+        <w:numPr>
+          <w:ilvl w:val="0"/>
+          <w:numId w:val="7"/>
+        </w:numPr>
+        <w:jc w:val="both"/>
+      </w:pPr>
+      <w:r>
+        <w:t>O usuário clica no botão logar.</w:t>
+      </w:r>
+    </w:p>
+    <w:p>
+      <w:pPr>
+        <w:pStyle w:val="PargrafodaLista"/>
+        <w:numPr>
+          <w:ilvl w:val="0"/>
+          <w:numId w:val="7"/>
+        </w:numPr>
+        <w:jc w:val="both"/>
+      </w:pPr>
+      <w:r>
+        <w:t>O sistema deverá redirecionar o cliente para uma página com seus pedidos ou redirecionar o administrador para sua página restrita.</w:t>
+      </w:r>
+    </w:p>
+    <w:p>
+      <w:pPr>
+        <w:ind w:left="1416"/>
+        <w:jc w:val="both"/>
+      </w:pPr>
+      <w:r>
+        <w:t>Caso de Uso 3: Visualizar os pedidos (RF03)</w:t>
+      </w:r>
+    </w:p>
+    <w:p>
+      <w:pPr>
+        <w:pStyle w:val="PargrafodaLista"/>
+        <w:numPr>
+          <w:ilvl w:val="0"/>
+          <w:numId w:val="29"/>
+        </w:numPr>
+        <w:jc w:val="both"/>
+      </w:pPr>
+      <w:r>
+        <w:t xml:space="preserve">Ator Principal: Usuário </w:t>
+      </w:r>
+      <w:r>
+        <w:t>Administrador</w:t>
+      </w:r>
+    </w:p>
+    <w:p>
+      <w:pPr>
+        <w:pStyle w:val="PargrafodaLista"/>
+        <w:numPr>
+          <w:ilvl w:val="0"/>
+          <w:numId w:val="29"/>
+        </w:numPr>
+        <w:jc w:val="both"/>
+      </w:pPr>
+      <w:r>
+        <w:t xml:space="preserve">Pré-condição: O usuário </w:t>
+      </w:r>
+      <w:r>
+        <w:t>administrador estar na página para administrador</w:t>
+      </w:r>
+      <w:r>
+        <w:t>.</w:t>
+      </w:r>
+    </w:p>
+    <w:p>
+      <w:pPr>
+        <w:pStyle w:val="PargrafodaLista"/>
+        <w:numPr>
+          <w:ilvl w:val="0"/>
+          <w:numId w:val="29"/>
+        </w:numPr>
+        <w:jc w:val="both"/>
+      </w:pPr>
+      <w:r>
+        <w:t>Fluxo Principal:</w:t>
+      </w:r>
+    </w:p>
+    <w:p>
+      <w:pPr>
+        <w:pStyle w:val="PargrafodaLista"/>
+        <w:numPr>
+          <w:ilvl w:val="0"/>
+          <w:numId w:val="28"/>
+        </w:numPr>
+        <w:jc w:val="both"/>
+      </w:pPr>
+      <w:r>
+        <w:t>O usuário clica em Administrador.</w:t>
+      </w:r>
+    </w:p>
+    <w:p>
+      <w:pPr>
+        <w:pStyle w:val="PargrafodaLista"/>
+        <w:numPr>
+          <w:ilvl w:val="0"/>
+          <w:numId w:val="28"/>
+        </w:numPr>
+        <w:jc w:val="both"/>
+      </w:pPr>
+      <w:r>
+        <w:t>O usuário é redirecionado para a tela de administrador.</w:t>
+      </w:r>
+    </w:p>
+    <w:p>
+      <w:pPr>
+        <w:pStyle w:val="PargrafodaLista"/>
+        <w:numPr>
+          <w:ilvl w:val="0"/>
+          <w:numId w:val="28"/>
+        </w:numPr>
+        <w:jc w:val="both"/>
+      </w:pPr>
+      <w:r>
+        <w:t>O usuário visualiza todos os pedidos.</w:t>
+      </w:r>
+    </w:p>
+    <w:p>
+      <w:pPr>
+        <w:pStyle w:val="PargrafodaLista"/>
+        <w:numPr>
+          <w:ilvl w:val="0"/>
+          <w:numId w:val="27"/>
+        </w:numPr>
+        <w:jc w:val="both"/>
+      </w:pPr>
+      <w:r>
+        <w:t>Fluxo alternativo:</w:t>
+      </w:r>
+    </w:p>
+    <w:p>
+      <w:pPr>
+        <w:pStyle w:val="PargrafodaLista"/>
+        <w:numPr>
+          <w:ilvl w:val="0"/>
+          <w:numId w:val="26"/>
+        </w:numPr>
+        <w:jc w:val="both"/>
+      </w:pPr>
+      <w:r>
+        <w:t xml:space="preserve">O usuário </w:t>
+      </w:r>
+      <w:proofErr w:type="spellStart"/>
+      <w:r>
+        <w:t>loga</w:t>
+      </w:r>
+      <w:proofErr w:type="spellEnd"/>
+      <w:r>
+        <w:t xml:space="preserve"> como administrador.</w:t>
+      </w:r>
+    </w:p>
+    <w:p>
+      <w:pPr>
+        <w:pStyle w:val="PargrafodaLista"/>
+        <w:numPr>
+          <w:ilvl w:val="0"/>
+          <w:numId w:val="26"/>
+        </w:numPr>
+        <w:jc w:val="both"/>
+      </w:pPr>
+      <w:r>
+        <w:t>O sistema autentica-o.</w:t>
+      </w:r>
+    </w:p>
+    <w:p>
+      <w:pPr>
+        <w:pStyle w:val="PargrafodaLista"/>
+        <w:numPr>
+          <w:ilvl w:val="0"/>
+          <w:numId w:val="26"/>
+        </w:numPr>
+        <w:jc w:val="both"/>
+      </w:pPr>
+      <w:r>
+        <w:t xml:space="preserve">O usuário é redirecionado para a tela do administrador. </w:t>
+      </w:r>
+    </w:p>
+    <w:p>
+      <w:pPr>
+        <w:ind w:left="1416"/>
+        <w:jc w:val="both"/>
+      </w:pPr>
+      <w:r>
+        <w:t>Caso de Uso 4: Navegar (RF04)</w:t>
+      </w:r>
+    </w:p>
+    <w:p>
+      <w:pPr>
+        <w:pStyle w:val="PargrafodaLista"/>
+        <w:numPr>
+          <w:ilvl w:val="0"/>
+          <w:numId w:val="51"/>
+        </w:numPr>
+        <w:jc w:val="both"/>
+      </w:pPr>
+      <w:r>
+        <w:t xml:space="preserve">Ator Principal: Usuário </w:t>
+      </w:r>
+    </w:p>
+    <w:p>
+      <w:pPr>
+        <w:pStyle w:val="PargrafodaLista"/>
+        <w:numPr>
+          <w:ilvl w:val="0"/>
+          <w:numId w:val="51"/>
+        </w:numPr>
+        <w:jc w:val="both"/>
+      </w:pPr>
+      <w:r>
+        <w:t>Pré-condição: O usuário estar no site.</w:t>
+      </w:r>
+    </w:p>
+    <w:p>
+      <w:pPr>
+        <w:pStyle w:val="PargrafodaLista"/>
+        <w:numPr>
+          <w:ilvl w:val="0"/>
+          <w:numId w:val="51"/>
+        </w:numPr>
+        <w:jc w:val="both"/>
+      </w:pPr>
+      <w:r>
+        <w:t>Fluxo Principal:</w:t>
+      </w:r>
+    </w:p>
+    <w:p>
+      <w:pPr>
+        <w:pStyle w:val="PargrafodaLista"/>
+        <w:numPr>
+          <w:ilvl w:val="0"/>
+          <w:numId w:val="52"/>
+        </w:numPr>
+        <w:jc w:val="both"/>
+      </w:pPr>
+      <w:r>
+        <w:t xml:space="preserve">O usuário poderá escolher entre as opções de links do header e do </w:t>
+      </w:r>
+      <w:proofErr w:type="spellStart"/>
+      <w:r>
+        <w:t>footer</w:t>
+      </w:r>
+      <w:proofErr w:type="spellEnd"/>
+      <w:r>
+        <w:t>.</w:t>
+      </w:r>
+    </w:p>
+    <w:p>
+      <w:pPr>
+        <w:pStyle w:val="PargrafodaLista"/>
+        <w:numPr>
+          <w:ilvl w:val="0"/>
+          <w:numId w:val="52"/>
+        </w:numPr>
+        <w:jc w:val="both"/>
+      </w:pPr>
+      <w:r>
+        <w:t>Cada link levará o usuário para com sua respectiva tela.</w:t>
+      </w:r>
+    </w:p>
+    <w:p>
+      <w:pPr>
+        <w:pStyle w:val="PargrafodaLista"/>
+        <w:numPr>
+          <w:ilvl w:val="0"/>
+          <w:numId w:val="52"/>
+        </w:numPr>
+        <w:jc w:val="both"/>
+      </w:pPr>
+      <w:r>
+        <w:t>Esse fluxo acontecerá em todo o site.</w:t>
+      </w:r>
+    </w:p>
+    <w:p>
+      <w:pPr>
+        <w:pStyle w:val="PargrafodaLista"/>
+        <w:numPr>
+          <w:ilvl w:val="0"/>
+          <w:numId w:val="25"/>
+        </w:numPr>
+        <w:jc w:val="both"/>
+      </w:pPr>
+      <w:r>
+        <w:t>Fluxo alternativo:</w:t>
+      </w:r>
+    </w:p>
+    <w:p>
+      <w:pPr>
+        <w:pStyle w:val="PargrafodaLista"/>
+        <w:numPr>
+          <w:ilvl w:val="0"/>
+          <w:numId w:val="24"/>
+        </w:numPr>
+        <w:jc w:val="both"/>
+      </w:pPr>
+      <w:r>
+        <w:t xml:space="preserve">O Usuário poderá escolher entre as opções de links do </w:t>
+      </w:r>
+      <w:proofErr w:type="spellStart"/>
+      <w:r>
+        <w:t>footer</w:t>
+      </w:r>
+      <w:proofErr w:type="spellEnd"/>
+      <w:r>
+        <w:t>.</w:t>
+      </w:r>
+    </w:p>
+    <w:p>
+      <w:pPr>
+        <w:pStyle w:val="PargrafodaLista"/>
+        <w:numPr>
+          <w:ilvl w:val="0"/>
+          <w:numId w:val="24"/>
+        </w:numPr>
+        <w:jc w:val="both"/>
+      </w:pPr>
+      <w:r>
+        <w:t>O usuário será redirecionado se puder.</w:t>
+      </w:r>
+    </w:p>
+    <w:p>
+      <w:pPr>
+        <w:ind w:left="1416"/>
+        <w:jc w:val="both"/>
+      </w:pPr>
+      <w:r>
+        <w:t xml:space="preserve">Caso de Uso 5: Exportar informações </w:t>
+      </w:r>
+      <w:r>
+        <w:t xml:space="preserve">de </w:t>
+      </w:r>
+      <w:r>
+        <w:t>pedidos (</w:t>
+      </w:r>
+      <w:r>
+        <w:t>RF05)</w:t>
+      </w:r>
+    </w:p>
+    <w:p>
+      <w:pPr>
+        <w:pStyle w:val="PargrafodaLista"/>
+        <w:numPr>
+          <w:ilvl w:val="0"/>
+          <w:numId w:val="51"/>
+        </w:numPr>
+        <w:jc w:val="both"/>
+      </w:pPr>
+      <w:r>
+        <w:t xml:space="preserve">Ator Principal: Usuário </w:t>
+      </w:r>
+      <w:r>
+        <w:t>administrador</w:t>
+      </w:r>
+    </w:p>
+    <w:p>
+      <w:pPr>
+        <w:pStyle w:val="PargrafodaLista"/>
+        <w:numPr>
+          <w:ilvl w:val="0"/>
+          <w:numId w:val="51"/>
+        </w:numPr>
+        <w:jc w:val="both"/>
+      </w:pPr>
+      <w:r>
+        <w:t>Pré-condição: O usuário estar n</w:t>
+      </w:r>
+      <w:r>
+        <w:t>a página de adm</w:t>
+      </w:r>
+      <w:r>
+        <w:t>.</w:t>
+      </w:r>
+    </w:p>
+    <w:p>
+      <w:pPr>
+        <w:pStyle w:val="PargrafodaLista"/>
+        <w:numPr>
+          <w:ilvl w:val="0"/>
+          <w:numId w:val="51"/>
+        </w:numPr>
+        <w:jc w:val="both"/>
+      </w:pPr>
+      <w:r>
+        <w:t>Fluxo Principal:</w:t>
+      </w:r>
+    </w:p>
+    <w:p>
+      <w:pPr>
+        <w:pStyle w:val="PargrafodaLista"/>
+        <w:numPr>
+          <w:ilvl w:val="0"/>
           <w:numId w:val="22"/>
         </w:numPr>
         <w:jc w:val="both"/>
@@ -6958,6 +6930,7 @@
         <w:jc w:val="both"/>
       </w:pPr>
       <w:r>
+        <w:lastRenderedPageBreak/>
         <w:t xml:space="preserve">O usuário abrirá o arquivo com </w:t>
       </w:r>
       <w:r>
@@ -7536,7 +7509,112 @@
         <w:jc w:val="both"/>
       </w:pPr>
       <w:r>
+        <w:t>Ator Principal: Usuário comum.</w:t>
+      </w:r>
+    </w:p>
+    <w:p>
+      <w:pPr>
+        <w:pStyle w:val="PargrafodaLista"/>
+        <w:numPr>
+          <w:ilvl w:val="0"/>
+          <w:numId w:val="50"/>
+        </w:numPr>
+        <w:jc w:val="both"/>
+      </w:pPr>
+      <w:r>
+        <w:t xml:space="preserve">Pré-condição: O usuário deverá estar na página </w:t>
+      </w:r>
+      <w:r>
+        <w:t>de produtos</w:t>
+      </w:r>
+      <w:r>
+        <w:t>.</w:t>
+      </w:r>
+    </w:p>
+    <w:p>
+      <w:pPr>
+        <w:pStyle w:val="PargrafodaLista"/>
+        <w:numPr>
+          <w:ilvl w:val="0"/>
+          <w:numId w:val="50"/>
+        </w:numPr>
+        <w:jc w:val="both"/>
+      </w:pPr>
+      <w:r>
+        <w:t>Fluxo Principal:</w:t>
+      </w:r>
+    </w:p>
+    <w:p>
+      <w:pPr>
+        <w:pStyle w:val="PargrafodaLista"/>
+        <w:numPr>
+          <w:ilvl w:val="0"/>
+          <w:numId w:val="19"/>
+        </w:numPr>
+        <w:jc w:val="both"/>
+      </w:pPr>
+      <w:r>
         <w:lastRenderedPageBreak/>
+        <w:t xml:space="preserve">O usuário colocará o produto, marca ou </w:t>
+      </w:r>
+      <w:r>
+        <w:t>categoria na barra de pesquisa.</w:t>
+      </w:r>
+    </w:p>
+    <w:p>
+      <w:pPr>
+        <w:pStyle w:val="PargrafodaLista"/>
+        <w:numPr>
+          <w:ilvl w:val="0"/>
+          <w:numId w:val="19"/>
+        </w:numPr>
+        <w:jc w:val="both"/>
+      </w:pPr>
+      <w:r>
+        <w:t>O sistema deverá retornar o que foi solicitado</w:t>
+      </w:r>
+      <w:r>
+        <w:t>.</w:t>
+      </w:r>
+    </w:p>
+    <w:p>
+      <w:pPr>
+        <w:pStyle w:val="PargrafodaLista"/>
+        <w:numPr>
+          <w:ilvl w:val="0"/>
+          <w:numId w:val="19"/>
+        </w:numPr>
+        <w:jc w:val="both"/>
+      </w:pPr>
+      <w:r>
+        <w:t>Caso não tiver o resultado, retornar uma mensagem de “Produto não encontrado”.</w:t>
+      </w:r>
+    </w:p>
+    <w:p>
+      <w:pPr>
+        <w:ind w:left="1416"/>
+        <w:jc w:val="both"/>
+      </w:pPr>
+      <w:r>
+        <w:t xml:space="preserve">Caso de Uso 11: </w:t>
+      </w:r>
+      <w:r>
+        <w:t>Selecionar</w:t>
+      </w:r>
+      <w:r>
+        <w:t xml:space="preserve"> produto (RF11)</w:t>
+      </w:r>
+    </w:p>
+    <w:p>
+      <w:pPr>
+        <w:pStyle w:val="PargrafodaLista"/>
+        <w:numPr>
+          <w:ilvl w:val="0"/>
+          <w:numId w:val="50"/>
+        </w:numPr>
+        <w:jc w:val="both"/>
+      </w:pPr>
+      <w:r>
         <w:t>Ator Principal: Usuário comum.</w:t>
       </w:r>
     </w:p>
@@ -7550,10 +7628,10 @@
         <w:jc w:val="both"/>
       </w:pPr>
       <w:r>
-        <w:t xml:space="preserve">Pré-condição: O usuário deverá estar na página </w:t>
-      </w:r>
-      <w:r>
-        <w:t>de produtos</w:t>
+        <w:t xml:space="preserve">Pré-condição: O usuário deverá </w:t>
+      </w:r>
+      <w:r>
+        <w:t>estar em uma página de produtos ou na home</w:t>
       </w:r>
       <w:r>
         <w:t>.</w:t>
@@ -7577,28 +7655,191 @@
         <w:pStyle w:val="PargrafodaLista"/>
         <w:numPr>
           <w:ilvl w:val="0"/>
-          <w:numId w:val="19"/>
-        </w:numPr>
-        <w:jc w:val="both"/>
-      </w:pPr>
-      <w:r>
-        <w:t xml:space="preserve">O usuário colocará o produto, marca ou </w:t>
-      </w:r>
-      <w:r>
-        <w:t>categoria na barra de pesquisa.</w:t>
-      </w:r>
-    </w:p>
-    <w:p>
-      <w:pPr>
-        <w:pStyle w:val="PargrafodaLista"/>
-        <w:numPr>
-          <w:ilvl w:val="0"/>
-          <w:numId w:val="19"/>
-        </w:numPr>
-        <w:jc w:val="both"/>
-      </w:pPr>
-      <w:r>
-        <w:t>O sistema deverá retornar o que foi solicitado</w:t>
+          <w:numId w:val="18"/>
+        </w:numPr>
+        <w:jc w:val="both"/>
+      </w:pPr>
+      <w:r>
+        <w:t xml:space="preserve">O usuário </w:t>
+      </w:r>
+      <w:r>
+        <w:t xml:space="preserve">visualizará o </w:t>
+      </w:r>
+      <w:proofErr w:type="spellStart"/>
+      <w:r>
+        <w:t>card</w:t>
+      </w:r>
+      <w:proofErr w:type="spellEnd"/>
+      <w:r>
+        <w:t xml:space="preserve"> do produto.</w:t>
+      </w:r>
+    </w:p>
+    <w:p>
+      <w:pPr>
+        <w:pStyle w:val="PargrafodaLista"/>
+        <w:numPr>
+          <w:ilvl w:val="0"/>
+          <w:numId w:val="18"/>
+        </w:numPr>
+        <w:jc w:val="both"/>
+      </w:pPr>
+      <w:r>
+        <w:t>Clicar no botão de comprar.</w:t>
+      </w:r>
+    </w:p>
+    <w:p>
+      <w:pPr>
+        <w:pStyle w:val="PargrafodaLista"/>
+        <w:numPr>
+          <w:ilvl w:val="0"/>
+          <w:numId w:val="18"/>
+        </w:numPr>
+        <w:jc w:val="both"/>
+      </w:pPr>
+      <w:r>
+        <w:t xml:space="preserve">O usuário deverá ser redirecionado </w:t>
+      </w:r>
+      <w:r>
+        <w:t>a</w:t>
+      </w:r>
+      <w:r>
+        <w:t xml:space="preserve"> página de informações gerais daquele produto.</w:t>
+      </w:r>
+    </w:p>
+    <w:p>
+      <w:pPr>
+        <w:ind w:left="1416"/>
+        <w:jc w:val="both"/>
+      </w:pPr>
+      <w:r>
+        <w:t>Caso de Uso 12: Visualizar</w:t>
+      </w:r>
+      <w:r>
+        <w:t xml:space="preserve"> informações</w:t>
+      </w:r>
+      <w:r>
+        <w:t xml:space="preserve"> </w:t>
+      </w:r>
+      <w:r>
+        <w:t xml:space="preserve">gerais do </w:t>
+      </w:r>
+      <w:r>
+        <w:t>produto (RF12)</w:t>
+      </w:r>
+    </w:p>
+    <w:p>
+      <w:pPr>
+        <w:pStyle w:val="PargrafodaLista"/>
+        <w:numPr>
+          <w:ilvl w:val="0"/>
+          <w:numId w:val="50"/>
+        </w:numPr>
+        <w:jc w:val="both"/>
+      </w:pPr>
+      <w:r>
+        <w:t>Ator Principal: Usuário comum.</w:t>
+      </w:r>
+    </w:p>
+    <w:p>
+      <w:pPr>
+        <w:pStyle w:val="PargrafodaLista"/>
+        <w:numPr>
+          <w:ilvl w:val="0"/>
+          <w:numId w:val="50"/>
+        </w:numPr>
+        <w:jc w:val="both"/>
+      </w:pPr>
+      <w:r>
+        <w:t xml:space="preserve">Pré-condição: O usuário </w:t>
+      </w:r>
+      <w:r>
+        <w:t xml:space="preserve">clicar em comprar em algum </w:t>
+      </w:r>
+      <w:r>
+        <w:t>produto.</w:t>
+      </w:r>
+    </w:p>
+    <w:p>
+      <w:pPr>
+        <w:pStyle w:val="PargrafodaLista"/>
+        <w:numPr>
+          <w:ilvl w:val="0"/>
+          <w:numId w:val="50"/>
+        </w:numPr>
+        <w:jc w:val="both"/>
+      </w:pPr>
+      <w:r>
+        <w:t>Fluxo Principal:</w:t>
+      </w:r>
+    </w:p>
+    <w:p>
+      <w:pPr>
+        <w:pStyle w:val="PargrafodaLista"/>
+        <w:numPr>
+          <w:ilvl w:val="0"/>
+          <w:numId w:val="17"/>
+        </w:numPr>
+        <w:jc w:val="both"/>
+      </w:pPr>
+      <w:r>
+        <w:t>O sistema deverá retornar as informações específicas do produto.</w:t>
+      </w:r>
+    </w:p>
+    <w:p>
+      <w:pPr>
+        <w:pStyle w:val="PargrafodaLista"/>
+        <w:numPr>
+          <w:ilvl w:val="0"/>
+          <w:numId w:val="17"/>
+        </w:numPr>
+        <w:jc w:val="both"/>
+      </w:pPr>
+      <w:r>
+        <w:t>O usuário deverá visualizar as informações.</w:t>
+      </w:r>
+    </w:p>
+    <w:p>
+      <w:pPr>
+        <w:ind w:left="1416"/>
+        <w:jc w:val="both"/>
+      </w:pPr>
+      <w:r>
+        <w:t xml:space="preserve">Caso de Uso 13: </w:t>
+      </w:r>
+      <w:r>
+        <w:t xml:space="preserve">Enviar informações de entrega: </w:t>
+      </w:r>
+      <w:r>
+        <w:t>(RF13)</w:t>
+      </w:r>
+    </w:p>
+    <w:p>
+      <w:pPr>
+        <w:pStyle w:val="PargrafodaLista"/>
+        <w:numPr>
+          <w:ilvl w:val="0"/>
+          <w:numId w:val="50"/>
+        </w:numPr>
+        <w:jc w:val="both"/>
+      </w:pPr>
+      <w:r>
+        <w:t>Ator Principal: Usuário comum.</w:t>
+      </w:r>
+    </w:p>
+    <w:p>
+      <w:pPr>
+        <w:pStyle w:val="PargrafodaLista"/>
+        <w:numPr>
+          <w:ilvl w:val="0"/>
+          <w:numId w:val="50"/>
+        </w:numPr>
+        <w:jc w:val="both"/>
+      </w:pPr>
+      <w:r>
+        <w:t>Pré-condição: O usuário e</w:t>
+      </w:r>
+      <w:r>
+        <w:t>star em uma página de produto específico</w:t>
       </w:r>
       <w:r>
         <w:t>.</w:t>
@@ -7609,12 +7850,90 @@
         <w:pStyle w:val="PargrafodaLista"/>
         <w:numPr>
           <w:ilvl w:val="0"/>
-          <w:numId w:val="19"/>
-        </w:numPr>
-        <w:jc w:val="both"/>
-      </w:pPr>
-      <w:r>
-        <w:t>Caso não tiver o resultado, retornar uma mensagem de “Produto não encontrado”.</w:t>
+          <w:numId w:val="50"/>
+        </w:numPr>
+        <w:jc w:val="both"/>
+      </w:pPr>
+      <w:r>
+        <w:t>Fluxo Principal:</w:t>
+      </w:r>
+    </w:p>
+    <w:p>
+      <w:pPr>
+        <w:pStyle w:val="PargrafodaLista"/>
+        <w:numPr>
+          <w:ilvl w:val="0"/>
+          <w:numId w:val="16"/>
+        </w:numPr>
+        <w:jc w:val="both"/>
+      </w:pPr>
+      <w:r>
+        <w:t>O usuário digitará a quantidade de item que ele irá querer.</w:t>
+      </w:r>
+    </w:p>
+    <w:p>
+      <w:pPr>
+        <w:pStyle w:val="PargrafodaLista"/>
+        <w:numPr>
+          <w:ilvl w:val="0"/>
+          <w:numId w:val="16"/>
+        </w:numPr>
+        <w:jc w:val="both"/>
+      </w:pPr>
+      <w:r>
+        <w:t>O sistema deverá salvar essa informação e armazenar para realizar a soma do valor total.</w:t>
+      </w:r>
+    </w:p>
+    <w:p>
+      <w:pPr>
+        <w:pStyle w:val="PargrafodaLista"/>
+        <w:numPr>
+          <w:ilvl w:val="0"/>
+          <w:numId w:val="16"/>
+        </w:numPr>
+        <w:jc w:val="both"/>
+      </w:pPr>
+      <w:r>
+        <w:t>Após isso o usuário colocará seu CEP.</w:t>
+      </w:r>
+    </w:p>
+    <w:p>
+      <w:pPr>
+        <w:pStyle w:val="PargrafodaLista"/>
+        <w:numPr>
+          <w:ilvl w:val="0"/>
+          <w:numId w:val="16"/>
+        </w:numPr>
+        <w:jc w:val="both"/>
+      </w:pPr>
+      <w:r>
+        <w:t>E o sistema deverá retornar os tipos de fretes.</w:t>
+      </w:r>
+    </w:p>
+    <w:p>
+      <w:pPr>
+        <w:pStyle w:val="PargrafodaLista"/>
+        <w:numPr>
+          <w:ilvl w:val="0"/>
+          <w:numId w:val="16"/>
+        </w:numPr>
+        <w:jc w:val="both"/>
+      </w:pPr>
+      <w:r>
+        <w:t>O usuário deverá escolher qual será o frete.</w:t>
+      </w:r>
+    </w:p>
+    <w:p>
+      <w:pPr>
+        <w:pStyle w:val="PargrafodaLista"/>
+        <w:numPr>
+          <w:ilvl w:val="0"/>
+          <w:numId w:val="16"/>
+        </w:numPr>
+        <w:jc w:val="both"/>
+      </w:pPr>
+      <w:r>
+        <w:t>O sistema deverá armazenar para realizar a soma do valor total.</w:t>
       </w:r>
     </w:p>
     <w:p>
@@ -7623,13 +7942,19 @@
         <w:jc w:val="both"/>
       </w:pPr>
       <w:r>
-        <w:t xml:space="preserve">Caso de Uso 11: </w:t>
-      </w:r>
-      <w:r>
-        <w:t>Selecionar</w:t>
-      </w:r>
-      <w:r>
-        <w:t xml:space="preserve"> produto (RF11)</w:t>
+        <w:t xml:space="preserve">Caso de Uso 14: </w:t>
+      </w:r>
+      <w:r>
+        <w:t>Enviar p</w:t>
+      </w:r>
+      <w:r>
+        <w:t>roduto</w:t>
+      </w:r>
+      <w:r>
+        <w:t xml:space="preserve"> ao carrinho </w:t>
+      </w:r>
+      <w:r>
+        <w:t>(RF14)</w:t>
       </w:r>
     </w:p>
     <w:p>
@@ -7655,10 +7980,10 @@
         <w:jc w:val="both"/>
       </w:pPr>
       <w:r>
-        <w:t xml:space="preserve">Pré-condição: O usuário deverá </w:t>
-      </w:r>
-      <w:r>
-        <w:t>estar em uma página de produtos ou na home</w:t>
+        <w:t xml:space="preserve">Pré-condição: O usuário </w:t>
+      </w:r>
+      <w:r>
+        <w:t>estar em uma página de produto específico</w:t>
       </w:r>
       <w:r>
         <w:t>.</w:t>
@@ -7682,55 +8007,42 @@
         <w:pStyle w:val="PargrafodaLista"/>
         <w:numPr>
           <w:ilvl w:val="0"/>
-          <w:numId w:val="18"/>
-        </w:numPr>
-        <w:jc w:val="both"/>
-      </w:pPr>
-      <w:r>
-        <w:t xml:space="preserve">O usuário </w:t>
-      </w:r>
-      <w:r>
-        <w:t xml:space="preserve">visualizará o </w:t>
+          <w:numId w:val="15"/>
+        </w:numPr>
+        <w:jc w:val="both"/>
+      </w:pPr>
+      <w:r>
+        <w:t>Após o usuário escolher o frete e quantidade, deverá clicar no botão comprar.</w:t>
+      </w:r>
+    </w:p>
+    <w:p>
+      <w:pPr>
+        <w:pStyle w:val="PargrafodaLista"/>
+        <w:numPr>
+          <w:ilvl w:val="0"/>
+          <w:numId w:val="15"/>
+        </w:numPr>
+        <w:jc w:val="both"/>
+      </w:pPr>
+      <w:r>
+        <w:t xml:space="preserve">O sistema </w:t>
+      </w:r>
+      <w:r>
+        <w:t>o redirecionará</w:t>
+      </w:r>
+      <w:r>
+        <w:t xml:space="preserve"> para o </w:t>
       </w:r>
       <w:proofErr w:type="spellStart"/>
       <w:r>
-        <w:t>card</w:t>
+        <w:t>ch</w:t>
+      </w:r>
+      <w:r>
+        <w:t>ekout</w:t>
       </w:r>
       <w:proofErr w:type="spellEnd"/>
       <w:r>
-        <w:t xml:space="preserve"> do produto.</w:t>
-      </w:r>
-    </w:p>
-    <w:p>
-      <w:pPr>
-        <w:pStyle w:val="PargrafodaLista"/>
-        <w:numPr>
-          <w:ilvl w:val="0"/>
-          <w:numId w:val="18"/>
-        </w:numPr>
-        <w:jc w:val="both"/>
-      </w:pPr>
-      <w:r>
-        <w:t>Clicar no botão de comprar.</w:t>
-      </w:r>
-    </w:p>
-    <w:p>
-      <w:pPr>
-        <w:pStyle w:val="PargrafodaLista"/>
-        <w:numPr>
-          <w:ilvl w:val="0"/>
-          <w:numId w:val="18"/>
-        </w:numPr>
-        <w:jc w:val="both"/>
-      </w:pPr>
-      <w:r>
-        <w:t xml:space="preserve">O usuário deverá ser redirecionado </w:t>
-      </w:r>
-      <w:r>
-        <w:t>a</w:t>
-      </w:r>
-      <w:r>
-        <w:t xml:space="preserve"> página de informações gerais daquele produto.</w:t>
+        <w:t xml:space="preserve"> com suas devidas informações.</w:t>
       </w:r>
     </w:p>
     <w:p>
@@ -7739,19 +8051,7 @@
         <w:jc w:val="both"/>
       </w:pPr>
       <w:r>
-        <w:t>Caso de Uso 12: Visualizar</w:t>
-      </w:r>
-      <w:r>
-        <w:t xml:space="preserve"> informações</w:t>
-      </w:r>
-      <w:r>
-        <w:t xml:space="preserve"> </w:t>
-      </w:r>
-      <w:r>
-        <w:t xml:space="preserve">gerais do </w:t>
-      </w:r>
-      <w:r>
-        <w:t>produto (RF12)</w:t>
+        <w:t>Caso de Uso 15: Manter carrinho (RF15)</w:t>
       </w:r>
     </w:p>
     <w:p>
@@ -7777,13 +8077,14 @@
         <w:jc w:val="both"/>
       </w:pPr>
       <w:r>
-        <w:t xml:space="preserve">Pré-condição: O usuário </w:t>
-      </w:r>
-      <w:r>
-        <w:t xml:space="preserve">clicar em comprar em algum </w:t>
-      </w:r>
-      <w:r>
-        <w:t>produto.</w:t>
+        <w:lastRenderedPageBreak/>
+        <w:t xml:space="preserve">Pré-condição: O usuário estar </w:t>
+      </w:r>
+      <w:r>
+        <w:t>na página de carrinho</w:t>
+      </w:r>
+      <w:r>
+        <w:t>.</w:t>
       </w:r>
     </w:p>
     <w:p>
@@ -7796,6 +8097,102 @@
         <w:jc w:val="both"/>
       </w:pPr>
       <w:r>
+        <w:t>Fluxo Principal</w:t>
+      </w:r>
+      <w:r>
+        <w:t>:</w:t>
+      </w:r>
+    </w:p>
+    <w:p>
+      <w:pPr>
+        <w:pStyle w:val="PargrafodaLista"/>
+        <w:numPr>
+          <w:ilvl w:val="0"/>
+          <w:numId w:val="14"/>
+        </w:numPr>
+        <w:jc w:val="both"/>
+      </w:pPr>
+      <w:r>
+        <w:t>O sistema retornará os produtos escolhidos</w:t>
+      </w:r>
+    </w:p>
+    <w:p>
+      <w:pPr>
+        <w:pStyle w:val="PargrafodaLista"/>
+        <w:numPr>
+          <w:ilvl w:val="0"/>
+          <w:numId w:val="14"/>
+        </w:numPr>
+        <w:jc w:val="both"/>
+      </w:pPr>
+      <w:r>
+        <w:t>O usuário poderá remover produtos.</w:t>
+      </w:r>
+    </w:p>
+    <w:p>
+      <w:pPr>
+        <w:pStyle w:val="PargrafodaLista"/>
+        <w:numPr>
+          <w:ilvl w:val="0"/>
+          <w:numId w:val="14"/>
+        </w:numPr>
+        <w:jc w:val="both"/>
+      </w:pPr>
+      <w:r>
+        <w:t>O usuário poderá adicionar mais produtos ao carrinho.</w:t>
+      </w:r>
+    </w:p>
+    <w:p>
+      <w:pPr>
+        <w:ind w:left="1416"/>
+        <w:jc w:val="both"/>
+      </w:pPr>
+      <w:r>
+        <w:t xml:space="preserve">Caso de Uso 16: Ir para </w:t>
+      </w:r>
+      <w:r>
+        <w:t>pagamento</w:t>
+      </w:r>
+      <w:r>
+        <w:t xml:space="preserve"> (RF16)</w:t>
+      </w:r>
+    </w:p>
+    <w:p>
+      <w:pPr>
+        <w:pStyle w:val="PargrafodaLista"/>
+        <w:numPr>
+          <w:ilvl w:val="0"/>
+          <w:numId w:val="50"/>
+        </w:numPr>
+        <w:jc w:val="both"/>
+      </w:pPr>
+      <w:r>
+        <w:t>Ator Principal: Usuário comum.</w:t>
+      </w:r>
+    </w:p>
+    <w:p>
+      <w:pPr>
+        <w:pStyle w:val="PargrafodaLista"/>
+        <w:numPr>
+          <w:ilvl w:val="0"/>
+          <w:numId w:val="50"/>
+        </w:numPr>
+        <w:jc w:val="both"/>
+      </w:pPr>
+      <w:r>
+        <w:t>Pré-condição: O usuário estar na página de carrinho.</w:t>
+      </w:r>
+    </w:p>
+    <w:p>
+      <w:pPr>
+        <w:pStyle w:val="PargrafodaLista"/>
+        <w:numPr>
+          <w:ilvl w:val="0"/>
+          <w:numId w:val="50"/>
+        </w:numPr>
+        <w:jc w:val="both"/>
+      </w:pPr>
+      <w:r>
         <w:t>Fluxo Principal:</w:t>
       </w:r>
     </w:p>
@@ -7804,25 +8201,37 @@
         <w:pStyle w:val="PargrafodaLista"/>
         <w:numPr>
           <w:ilvl w:val="0"/>
-          <w:numId w:val="17"/>
-        </w:numPr>
-        <w:jc w:val="both"/>
-      </w:pPr>
-      <w:r>
-        <w:t>O sistema deverá retornar as informações específicas do produto.</w:t>
-      </w:r>
-    </w:p>
-    <w:p>
-      <w:pPr>
-        <w:pStyle w:val="PargrafodaLista"/>
-        <w:numPr>
-          <w:ilvl w:val="0"/>
-          <w:numId w:val="17"/>
-        </w:numPr>
-        <w:jc w:val="both"/>
-      </w:pPr>
-      <w:r>
-        <w:t>O usuário deverá visualizar as informações.</w:t>
+          <w:numId w:val="12"/>
+        </w:numPr>
+        <w:jc w:val="both"/>
+      </w:pPr>
+      <w:r>
+        <w:t xml:space="preserve">O </w:t>
+      </w:r>
+      <w:r>
+        <w:t>usuário finalizará seus pedidos clicando no botão de comprar</w:t>
+      </w:r>
+      <w:r>
+        <w:t>.</w:t>
+      </w:r>
+    </w:p>
+    <w:p>
+      <w:pPr>
+        <w:pStyle w:val="PargrafodaLista"/>
+        <w:numPr>
+          <w:ilvl w:val="0"/>
+          <w:numId w:val="12"/>
+        </w:numPr>
+        <w:jc w:val="both"/>
+      </w:pPr>
+      <w:r>
+        <w:t xml:space="preserve">O sistema irá </w:t>
+      </w:r>
+      <w:r>
+        <w:t>redirecioná-lo</w:t>
+      </w:r>
+      <w:r>
+        <w:t xml:space="preserve"> para o pagamento.</w:t>
       </w:r>
     </w:p>
     <w:p>
@@ -7831,13 +8240,7 @@
         <w:jc w:val="both"/>
       </w:pPr>
       <w:r>
-        <w:t xml:space="preserve">Caso de Uso 13: </w:t>
-      </w:r>
-      <w:r>
-        <w:t xml:space="preserve">Enviar informações de entrega: </w:t>
-      </w:r>
-      <w:r>
-        <w:t>(RF13)</w:t>
+        <w:t>Caso de Uso 17: Enviar informações do cliente (RF17)</w:t>
       </w:r>
     </w:p>
     <w:p>
@@ -7863,10 +8266,10 @@
         <w:jc w:val="both"/>
       </w:pPr>
       <w:r>
-        <w:t>Pré-condição: O usuário e</w:t>
-      </w:r>
-      <w:r>
-        <w:t>star em uma página de produto específico</w:t>
+        <w:t>Pré-condição: O usuário estar na página de</w:t>
+      </w:r>
+      <w:r>
+        <w:t xml:space="preserve"> pagamento</w:t>
       </w:r>
       <w:r>
         <w:t>.</w:t>
@@ -7890,77 +8293,28 @@
         <w:pStyle w:val="PargrafodaLista"/>
         <w:numPr>
           <w:ilvl w:val="0"/>
-          <w:numId w:val="16"/>
-        </w:numPr>
-        <w:jc w:val="both"/>
-      </w:pPr>
-      <w:r>
-        <w:t>O usuário digitará a quantidade de item que ele irá querer.</w:t>
-      </w:r>
-    </w:p>
-    <w:p>
-      <w:pPr>
-        <w:pStyle w:val="PargrafodaLista"/>
-        <w:numPr>
-          <w:ilvl w:val="0"/>
-          <w:numId w:val="16"/>
-        </w:numPr>
-        <w:jc w:val="both"/>
-      </w:pPr>
-      <w:r>
-        <w:t>O sistema deverá salvar essa informação e armazenar para realizar a soma do valor total.</w:t>
-      </w:r>
-    </w:p>
-    <w:p>
-      <w:pPr>
-        <w:pStyle w:val="PargrafodaLista"/>
-        <w:numPr>
-          <w:ilvl w:val="0"/>
-          <w:numId w:val="16"/>
-        </w:numPr>
-        <w:jc w:val="both"/>
-      </w:pPr>
-      <w:r>
-        <w:t>Após isso o usuário colocará seu CEP.</w:t>
-      </w:r>
-    </w:p>
-    <w:p>
-      <w:pPr>
-        <w:pStyle w:val="PargrafodaLista"/>
-        <w:numPr>
-          <w:ilvl w:val="0"/>
-          <w:numId w:val="16"/>
-        </w:numPr>
-        <w:jc w:val="both"/>
-      </w:pPr>
-      <w:r>
-        <w:t>E o sistema deverá retornar os tipos de fretes.</w:t>
-      </w:r>
-    </w:p>
-    <w:p>
-      <w:pPr>
-        <w:pStyle w:val="PargrafodaLista"/>
-        <w:numPr>
-          <w:ilvl w:val="0"/>
-          <w:numId w:val="16"/>
-        </w:numPr>
-        <w:jc w:val="both"/>
-      </w:pPr>
-      <w:r>
-        <w:t>O usuário deverá escolher qual será o frete.</w:t>
-      </w:r>
-    </w:p>
-    <w:p>
-      <w:pPr>
-        <w:pStyle w:val="PargrafodaLista"/>
-        <w:numPr>
-          <w:ilvl w:val="0"/>
-          <w:numId w:val="16"/>
-        </w:numPr>
-        <w:jc w:val="both"/>
-      </w:pPr>
-      <w:r>
-        <w:t>O sistema deverá armazenar para realizar a soma do valor total.</w:t>
+          <w:numId w:val="13"/>
+        </w:numPr>
+        <w:jc w:val="both"/>
+      </w:pPr>
+      <w:r>
+        <w:t>O siste</w:t>
+      </w:r>
+      <w:r>
+        <w:t>ma retornará os campos de envio.</w:t>
+      </w:r>
+    </w:p>
+    <w:p>
+      <w:pPr>
+        <w:pStyle w:val="PargrafodaLista"/>
+        <w:numPr>
+          <w:ilvl w:val="0"/>
+          <w:numId w:val="13"/>
+        </w:numPr>
+        <w:jc w:val="both"/>
+      </w:pPr>
+      <w:r>
+        <w:t>O usuário deverá digitar todas as informações possíveis.</w:t>
       </w:r>
     </w:p>
     <w:p>
@@ -7969,19 +8323,13 @@
         <w:jc w:val="both"/>
       </w:pPr>
       <w:r>
-        <w:t xml:space="preserve">Caso de Uso 14: </w:t>
-      </w:r>
-      <w:r>
-        <w:t>Enviar p</w:t>
-      </w:r>
-      <w:r>
-        <w:t>roduto</w:t>
-      </w:r>
-      <w:r>
-        <w:t xml:space="preserve"> ao carrinho </w:t>
-      </w:r>
-      <w:r>
-        <w:t>(RF14)</w:t>
+        <w:t xml:space="preserve">Caso de Uso 18: </w:t>
+      </w:r>
+      <w:r>
+        <w:t>Escolher</w:t>
+      </w:r>
+      <w:r>
+        <w:t xml:space="preserve"> forma de pagamento (RF18)</w:t>
       </w:r>
     </w:p>
     <w:p>
@@ -8007,10 +8355,115 @@
         <w:jc w:val="both"/>
       </w:pPr>
       <w:r>
-        <w:t xml:space="preserve">Pré-condição: O usuário </w:t>
-      </w:r>
-      <w:r>
-        <w:t>estar em uma página de produto específico</w:t>
+        <w:t>Pré-condição: O usuário estar na página de pagamento.</w:t>
+      </w:r>
+    </w:p>
+    <w:p>
+      <w:pPr>
+        <w:pStyle w:val="PargrafodaLista"/>
+        <w:numPr>
+          <w:ilvl w:val="0"/>
+          <w:numId w:val="50"/>
+        </w:numPr>
+        <w:jc w:val="both"/>
+      </w:pPr>
+      <w:r>
+        <w:t>Fluxo Principal:</w:t>
+      </w:r>
+    </w:p>
+    <w:p>
+      <w:pPr>
+        <w:pStyle w:val="PargrafodaLista"/>
+        <w:numPr>
+          <w:ilvl w:val="0"/>
+          <w:numId w:val="11"/>
+        </w:numPr>
+        <w:jc w:val="both"/>
+      </w:pPr>
+      <w:r>
+        <w:t>O usuário deverá escolher a forma de pagamento.</w:t>
+      </w:r>
+    </w:p>
+    <w:p>
+      <w:pPr>
+        <w:ind w:left="1416"/>
+        <w:jc w:val="both"/>
+      </w:pPr>
+    </w:p>
+    <w:p>
+      <w:pPr>
+        <w:ind w:left="1416"/>
+        <w:jc w:val="both"/>
+      </w:pPr>
+      <w:r>
+        <w:t>Caso de Uso 1</w:t>
+      </w:r>
+      <w:r>
+        <w:t>9</w:t>
+      </w:r>
+      <w:r>
+        <w:t>: Enviar dados do cartão (RF1</w:t>
+      </w:r>
+      <w:r>
+        <w:t>9</w:t>
+      </w:r>
+      <w:r>
+        <w:t>)</w:t>
+      </w:r>
+    </w:p>
+    <w:p>
+      <w:pPr>
+        <w:pStyle w:val="PargrafodaLista"/>
+        <w:numPr>
+          <w:ilvl w:val="0"/>
+          <w:numId w:val="50"/>
+        </w:numPr>
+        <w:jc w:val="both"/>
+      </w:pPr>
+      <w:r>
+        <w:t>Ator Principal: Usuário comum.</w:t>
+      </w:r>
+    </w:p>
+    <w:p>
+      <w:pPr>
+        <w:pStyle w:val="PargrafodaLista"/>
+        <w:numPr>
+          <w:ilvl w:val="0"/>
+          <w:numId w:val="50"/>
+        </w:numPr>
+        <w:jc w:val="both"/>
+      </w:pPr>
+      <w:r>
+        <w:t>Pré-condição: O usuário escolher pagar com cartão sendo crédito ou débito.</w:t>
+      </w:r>
+    </w:p>
+    <w:p>
+      <w:pPr>
+        <w:pStyle w:val="PargrafodaLista"/>
+        <w:numPr>
+          <w:ilvl w:val="0"/>
+          <w:numId w:val="50"/>
+        </w:numPr>
+        <w:jc w:val="both"/>
+      </w:pPr>
+      <w:r>
+        <w:t>Fluxo Principal:</w:t>
+      </w:r>
+    </w:p>
+    <w:p>
+      <w:pPr>
+        <w:pStyle w:val="PargrafodaLista"/>
+        <w:numPr>
+          <w:ilvl w:val="0"/>
+          <w:numId w:val="11"/>
+        </w:numPr>
+        <w:jc w:val="both"/>
+      </w:pPr>
+      <w:r>
+        <w:t xml:space="preserve">O usuário deverá </w:t>
+      </w:r>
+      <w:r>
+        <w:t>informar dados do cartão</w:t>
       </w:r>
       <w:r>
         <w:t>.</w:t>
@@ -8021,11 +8474,105 @@
         <w:pStyle w:val="PargrafodaLista"/>
         <w:numPr>
           <w:ilvl w:val="0"/>
+          <w:numId w:val="11"/>
+        </w:numPr>
+        <w:jc w:val="both"/>
+      </w:pPr>
+      <w:r>
+        <w:t>Após isso clicar em finalizar compra.</w:t>
+      </w:r>
+    </w:p>
+    <w:p>
+      <w:pPr>
+        <w:pStyle w:val="PargrafodaLista"/>
+        <w:numPr>
+          <w:ilvl w:val="0"/>
+          <w:numId w:val="11"/>
+        </w:numPr>
+        <w:jc w:val="both"/>
+      </w:pPr>
+      <w:r>
+        <w:t xml:space="preserve">O pedido deverá ser redirecionado para o </w:t>
+      </w:r>
+      <w:r>
+        <w:t>adm.</w:t>
+      </w:r>
+      <w:r>
+        <w:t xml:space="preserve"> e o usuário para a página </w:t>
+      </w:r>
+      <w:r>
+        <w:t>home.</w:t>
+      </w:r>
+    </w:p>
+    <w:p>
+      <w:pPr>
+        <w:ind w:left="1416"/>
+        <w:jc w:val="both"/>
+      </w:pPr>
+      <w:r>
+        <w:t xml:space="preserve">Caso de Uso </w:t>
+      </w:r>
+      <w:r>
+        <w:t>20</w:t>
+      </w:r>
+      <w:r>
+        <w:t xml:space="preserve">: </w:t>
+      </w:r>
+      <w:r>
+        <w:t>Informar dados pessoais</w:t>
+      </w:r>
+      <w:r>
+        <w:t xml:space="preserve"> (RF</w:t>
+      </w:r>
+      <w:r>
+        <w:t>20</w:t>
+      </w:r>
+      <w:r>
+        <w:t>)</w:t>
+      </w:r>
+    </w:p>
+    <w:p>
+      <w:pPr>
+        <w:pStyle w:val="PargrafodaLista"/>
+        <w:numPr>
+          <w:ilvl w:val="0"/>
           <w:numId w:val="50"/>
         </w:numPr>
         <w:jc w:val="both"/>
       </w:pPr>
       <w:r>
+        <w:t>Ator Principal: Usuário comum.</w:t>
+      </w:r>
+    </w:p>
+    <w:p>
+      <w:pPr>
+        <w:pStyle w:val="PargrafodaLista"/>
+        <w:numPr>
+          <w:ilvl w:val="0"/>
+          <w:numId w:val="50"/>
+        </w:numPr>
+        <w:jc w:val="both"/>
+      </w:pPr>
+      <w:r>
+        <w:t xml:space="preserve">Pré-condição: O usuário estar </w:t>
+      </w:r>
+      <w:r>
+        <w:t>na página de contato/feedback</w:t>
+      </w:r>
+      <w:r>
+        <w:t>.</w:t>
+      </w:r>
+    </w:p>
+    <w:p>
+      <w:pPr>
+        <w:pStyle w:val="PargrafodaLista"/>
+        <w:numPr>
+          <w:ilvl w:val="0"/>
+          <w:numId w:val="50"/>
+        </w:numPr>
+        <w:jc w:val="both"/>
+      </w:pPr>
+      <w:r>
         <w:t>Fluxo Principal:</w:t>
       </w:r>
     </w:p>
@@ -8034,42 +8581,12 @@
         <w:pStyle w:val="PargrafodaLista"/>
         <w:numPr>
           <w:ilvl w:val="0"/>
-          <w:numId w:val="15"/>
-        </w:numPr>
-        <w:jc w:val="both"/>
-      </w:pPr>
-      <w:r>
-        <w:t>Após o usuário escolher o frete e quantidade, deverá clicar no botão comprar.</w:t>
-      </w:r>
-    </w:p>
-    <w:p>
-      <w:pPr>
-        <w:pStyle w:val="PargrafodaLista"/>
-        <w:numPr>
-          <w:ilvl w:val="0"/>
-          <w:numId w:val="15"/>
-        </w:numPr>
-        <w:jc w:val="both"/>
-      </w:pPr>
-      <w:r>
-        <w:t xml:space="preserve">O sistema </w:t>
-      </w:r>
-      <w:r>
-        <w:t>o redirecionará</w:t>
-      </w:r>
-      <w:r>
-        <w:t xml:space="preserve"> para o </w:t>
-      </w:r>
-      <w:proofErr w:type="spellStart"/>
-      <w:r>
-        <w:t>ch</w:t>
-      </w:r>
-      <w:r>
-        <w:t>ekout</w:t>
-      </w:r>
-      <w:proofErr w:type="spellEnd"/>
-      <w:r>
-        <w:t xml:space="preserve"> com suas devidas informações.</w:t>
+          <w:numId w:val="10"/>
+        </w:numPr>
+        <w:jc w:val="both"/>
+      </w:pPr>
+      <w:r>
+        <w:t>O usuário deverá informar suas informações pessoais.</w:t>
       </w:r>
     </w:p>
     <w:p>
@@ -8078,602 +8595,58 @@
         <w:jc w:val="both"/>
       </w:pPr>
       <w:r>
+        <w:t>Caso de Uso 21:</w:t>
+      </w:r>
+      <w:r>
+        <w:t>E</w:t>
+      </w:r>
+      <w:r>
+        <w:t>n</w:t>
+      </w:r>
+      <w:r>
+        <w:t>viar reporte ou feedback</w:t>
+      </w:r>
+      <w:r>
+        <w:t xml:space="preserve"> (RF21)</w:t>
+      </w:r>
+    </w:p>
+    <w:p>
+      <w:pPr>
+        <w:pStyle w:val="PargrafodaLista"/>
+        <w:numPr>
+          <w:ilvl w:val="0"/>
+          <w:numId w:val="50"/>
+        </w:numPr>
+        <w:jc w:val="both"/>
+      </w:pPr>
+      <w:r>
+        <w:t>Ator Principal: Usuário comum.</w:t>
+      </w:r>
+    </w:p>
+    <w:p>
+      <w:pPr>
+        <w:pStyle w:val="PargrafodaLista"/>
+        <w:numPr>
+          <w:ilvl w:val="0"/>
+          <w:numId w:val="50"/>
+        </w:numPr>
+        <w:jc w:val="both"/>
+      </w:pPr>
+      <w:r>
+        <w:t>Pré-condição: O usuário estar na página de contato/feedback.</w:t>
+      </w:r>
+    </w:p>
+    <w:p>
+      <w:pPr>
+        <w:pStyle w:val="PargrafodaLista"/>
+        <w:numPr>
+          <w:ilvl w:val="0"/>
+          <w:numId w:val="50"/>
+        </w:numPr>
+        <w:jc w:val="both"/>
+      </w:pPr>
+      <w:r>
         <w:lastRenderedPageBreak/>
-        <w:t>Caso de Uso 15: Manter carrinho (RF15)</w:t>
-      </w:r>
-    </w:p>
-    <w:p>
-      <w:pPr>
-        <w:pStyle w:val="PargrafodaLista"/>
-        <w:numPr>
-          <w:ilvl w:val="0"/>
-          <w:numId w:val="50"/>
-        </w:numPr>
-        <w:jc w:val="both"/>
-      </w:pPr>
-      <w:r>
-        <w:t>Ator Principal: Usuário comum.</w:t>
-      </w:r>
-    </w:p>
-    <w:p>
-      <w:pPr>
-        <w:pStyle w:val="PargrafodaLista"/>
-        <w:numPr>
-          <w:ilvl w:val="0"/>
-          <w:numId w:val="50"/>
-        </w:numPr>
-        <w:jc w:val="both"/>
-      </w:pPr>
-      <w:r>
-        <w:t xml:space="preserve">Pré-condição: O usuário estar </w:t>
-      </w:r>
-      <w:r>
-        <w:t>na página de carrinho</w:t>
-      </w:r>
-      <w:r>
-        <w:t>.</w:t>
-      </w:r>
-    </w:p>
-    <w:p>
-      <w:pPr>
-        <w:pStyle w:val="PargrafodaLista"/>
-        <w:numPr>
-          <w:ilvl w:val="0"/>
-          <w:numId w:val="50"/>
-        </w:numPr>
-        <w:jc w:val="both"/>
-      </w:pPr>
-      <w:r>
-        <w:t>Fluxo Principal</w:t>
-      </w:r>
-      <w:r>
-        <w:t>:</w:t>
-      </w:r>
-    </w:p>
-    <w:p>
-      <w:pPr>
-        <w:pStyle w:val="PargrafodaLista"/>
-        <w:numPr>
-          <w:ilvl w:val="0"/>
-          <w:numId w:val="14"/>
-        </w:numPr>
-        <w:jc w:val="both"/>
-      </w:pPr>
-      <w:r>
-        <w:t>O sistema retornará os produtos escolhidos</w:t>
-      </w:r>
-    </w:p>
-    <w:p>
-      <w:pPr>
-        <w:pStyle w:val="PargrafodaLista"/>
-        <w:numPr>
-          <w:ilvl w:val="0"/>
-          <w:numId w:val="14"/>
-        </w:numPr>
-        <w:jc w:val="both"/>
-      </w:pPr>
-      <w:r>
-        <w:t>O usuário poderá remover produtos.</w:t>
-      </w:r>
-    </w:p>
-    <w:p>
-      <w:pPr>
-        <w:pStyle w:val="PargrafodaLista"/>
-        <w:numPr>
-          <w:ilvl w:val="0"/>
-          <w:numId w:val="14"/>
-        </w:numPr>
-        <w:jc w:val="both"/>
-      </w:pPr>
-      <w:r>
-        <w:t>O usuário poderá adicionar mais produtos ao carrinho.</w:t>
-      </w:r>
-    </w:p>
-    <w:p>
-      <w:pPr>
-        <w:ind w:left="1416"/>
-        <w:jc w:val="both"/>
-      </w:pPr>
-      <w:r>
-        <w:t xml:space="preserve">Caso de Uso 16: Ir para </w:t>
-      </w:r>
-      <w:r>
-        <w:t>pagamento</w:t>
-      </w:r>
-      <w:r>
-        <w:t xml:space="preserve"> (RF16)</w:t>
-      </w:r>
-    </w:p>
-    <w:p>
-      <w:pPr>
-        <w:pStyle w:val="PargrafodaLista"/>
-        <w:numPr>
-          <w:ilvl w:val="0"/>
-          <w:numId w:val="50"/>
-        </w:numPr>
-        <w:jc w:val="both"/>
-      </w:pPr>
-      <w:r>
-        <w:t>Ator Principal: Usuário comum.</w:t>
-      </w:r>
-    </w:p>
-    <w:p>
-      <w:pPr>
-        <w:pStyle w:val="PargrafodaLista"/>
-        <w:numPr>
-          <w:ilvl w:val="0"/>
-          <w:numId w:val="50"/>
-        </w:numPr>
-        <w:jc w:val="both"/>
-      </w:pPr>
-      <w:r>
-        <w:t>Pré-condição: O usuário estar na página de carrinho.</w:t>
-      </w:r>
-    </w:p>
-    <w:p>
-      <w:pPr>
-        <w:pStyle w:val="PargrafodaLista"/>
-        <w:numPr>
-          <w:ilvl w:val="0"/>
-          <w:numId w:val="50"/>
-        </w:numPr>
-        <w:jc w:val="both"/>
-      </w:pPr>
-      <w:r>
-        <w:t>Fluxo Principal:</w:t>
-      </w:r>
-    </w:p>
-    <w:p>
-      <w:pPr>
-        <w:pStyle w:val="PargrafodaLista"/>
-        <w:numPr>
-          <w:ilvl w:val="0"/>
-          <w:numId w:val="12"/>
-        </w:numPr>
-        <w:jc w:val="both"/>
-      </w:pPr>
-      <w:r>
-        <w:t xml:space="preserve">O </w:t>
-      </w:r>
-      <w:r>
-        <w:t>usuário finalizará seus pedidos clicando no botão de comprar</w:t>
-      </w:r>
-      <w:r>
-        <w:t>.</w:t>
-      </w:r>
-    </w:p>
-    <w:p>
-      <w:pPr>
-        <w:pStyle w:val="PargrafodaLista"/>
-        <w:numPr>
-          <w:ilvl w:val="0"/>
-          <w:numId w:val="12"/>
-        </w:numPr>
-        <w:jc w:val="both"/>
-      </w:pPr>
-      <w:r>
-        <w:t xml:space="preserve">O sistema irá </w:t>
-      </w:r>
-      <w:r>
-        <w:t>redirecioná-lo</w:t>
-      </w:r>
-      <w:r>
-        <w:t xml:space="preserve"> para o pagamento.</w:t>
-      </w:r>
-    </w:p>
-    <w:p>
-      <w:pPr>
-        <w:ind w:left="1416"/>
-        <w:jc w:val="both"/>
-      </w:pPr>
-      <w:r>
-        <w:t>Caso de Uso 17: Enviar informações do cliente (RF17)</w:t>
-      </w:r>
-    </w:p>
-    <w:p>
-      <w:pPr>
-        <w:pStyle w:val="PargrafodaLista"/>
-        <w:numPr>
-          <w:ilvl w:val="0"/>
-          <w:numId w:val="50"/>
-        </w:numPr>
-        <w:jc w:val="both"/>
-      </w:pPr>
-      <w:r>
-        <w:t>Ator Principal: Usuário comum.</w:t>
-      </w:r>
-    </w:p>
-    <w:p>
-      <w:pPr>
-        <w:pStyle w:val="PargrafodaLista"/>
-        <w:numPr>
-          <w:ilvl w:val="0"/>
-          <w:numId w:val="50"/>
-        </w:numPr>
-        <w:jc w:val="both"/>
-      </w:pPr>
-      <w:r>
-        <w:t>Pré-condição: O usuário estar na página de</w:t>
-      </w:r>
-      <w:r>
-        <w:t xml:space="preserve"> pagamento</w:t>
-      </w:r>
-      <w:r>
-        <w:t>.</w:t>
-      </w:r>
-    </w:p>
-    <w:p>
-      <w:pPr>
-        <w:pStyle w:val="PargrafodaLista"/>
-        <w:numPr>
-          <w:ilvl w:val="0"/>
-          <w:numId w:val="50"/>
-        </w:numPr>
-        <w:jc w:val="both"/>
-      </w:pPr>
-      <w:r>
-        <w:t>Fluxo Principal:</w:t>
-      </w:r>
-    </w:p>
-    <w:p>
-      <w:pPr>
-        <w:pStyle w:val="PargrafodaLista"/>
-        <w:numPr>
-          <w:ilvl w:val="0"/>
-          <w:numId w:val="13"/>
-        </w:numPr>
-        <w:jc w:val="both"/>
-      </w:pPr>
-      <w:r>
-        <w:t>O siste</w:t>
-      </w:r>
-      <w:r>
-        <w:t>ma retornará os campos de envio.</w:t>
-      </w:r>
-    </w:p>
-    <w:p>
-      <w:pPr>
-        <w:pStyle w:val="PargrafodaLista"/>
-        <w:numPr>
-          <w:ilvl w:val="0"/>
-          <w:numId w:val="13"/>
-        </w:numPr>
-        <w:jc w:val="both"/>
-      </w:pPr>
-      <w:r>
-        <w:t>O usuário deverá digitar todas as informações possíveis.</w:t>
-      </w:r>
-    </w:p>
-    <w:p>
-      <w:pPr>
-        <w:ind w:left="1416"/>
-        <w:jc w:val="both"/>
-      </w:pPr>
-      <w:r>
-        <w:t xml:space="preserve">Caso de Uso 18: </w:t>
-      </w:r>
-      <w:r>
-        <w:t>Escolher</w:t>
-      </w:r>
-      <w:r>
-        <w:t xml:space="preserve"> forma de pagamento (RF18)</w:t>
-      </w:r>
-    </w:p>
-    <w:p>
-      <w:pPr>
-        <w:pStyle w:val="PargrafodaLista"/>
-        <w:numPr>
-          <w:ilvl w:val="0"/>
-          <w:numId w:val="50"/>
-        </w:numPr>
-        <w:jc w:val="both"/>
-      </w:pPr>
-      <w:r>
-        <w:t>Ator Principal: Usuário comum.</w:t>
-      </w:r>
-    </w:p>
-    <w:p>
-      <w:pPr>
-        <w:pStyle w:val="PargrafodaLista"/>
-        <w:numPr>
-          <w:ilvl w:val="0"/>
-          <w:numId w:val="50"/>
-        </w:numPr>
-        <w:jc w:val="both"/>
-      </w:pPr>
-      <w:r>
-        <w:t>Pré-condição: O usuário estar na página de pagamento.</w:t>
-      </w:r>
-    </w:p>
-    <w:p>
-      <w:pPr>
-        <w:pStyle w:val="PargrafodaLista"/>
-        <w:numPr>
-          <w:ilvl w:val="0"/>
-          <w:numId w:val="50"/>
-        </w:numPr>
-        <w:jc w:val="both"/>
-      </w:pPr>
-      <w:r>
-        <w:t>Fluxo Principal:</w:t>
-      </w:r>
-    </w:p>
-    <w:p>
-      <w:pPr>
-        <w:pStyle w:val="PargrafodaLista"/>
-        <w:numPr>
-          <w:ilvl w:val="0"/>
-          <w:numId w:val="11"/>
-        </w:numPr>
-        <w:jc w:val="both"/>
-      </w:pPr>
-      <w:r>
-        <w:t>O usuário deverá escolher a forma de pagamento.</w:t>
-      </w:r>
-    </w:p>
-    <w:p>
-      <w:pPr>
-        <w:ind w:left="1416"/>
-        <w:jc w:val="both"/>
-      </w:pPr>
-    </w:p>
-    <w:p>
-      <w:pPr>
-        <w:ind w:left="1416"/>
-        <w:jc w:val="both"/>
-      </w:pPr>
-      <w:r>
-        <w:t>Caso de Uso 1</w:t>
-      </w:r>
-      <w:r>
-        <w:t>9</w:t>
-      </w:r>
-      <w:r>
-        <w:t>: Enviar dados do cartão (RF1</w:t>
-      </w:r>
-      <w:r>
-        <w:t>9</w:t>
-      </w:r>
-      <w:r>
-        <w:t>)</w:t>
-      </w:r>
-    </w:p>
-    <w:p>
-      <w:pPr>
-        <w:pStyle w:val="PargrafodaLista"/>
-        <w:numPr>
-          <w:ilvl w:val="0"/>
-          <w:numId w:val="50"/>
-        </w:numPr>
-        <w:jc w:val="both"/>
-      </w:pPr>
-      <w:r>
-        <w:t>Ator Principal: Usuário comum.</w:t>
-      </w:r>
-    </w:p>
-    <w:p>
-      <w:pPr>
-        <w:pStyle w:val="PargrafodaLista"/>
-        <w:numPr>
-          <w:ilvl w:val="0"/>
-          <w:numId w:val="50"/>
-        </w:numPr>
-        <w:jc w:val="both"/>
-      </w:pPr>
-      <w:r>
-        <w:t>Pré-condição: O usuário escolher pagar com cartão sendo crédito ou débito.</w:t>
-      </w:r>
-    </w:p>
-    <w:p>
-      <w:pPr>
-        <w:pStyle w:val="PargrafodaLista"/>
-        <w:numPr>
-          <w:ilvl w:val="0"/>
-          <w:numId w:val="50"/>
-        </w:numPr>
-        <w:jc w:val="both"/>
-      </w:pPr>
-      <w:r>
-        <w:t>Fluxo Principal:</w:t>
-      </w:r>
-    </w:p>
-    <w:p>
-      <w:pPr>
-        <w:pStyle w:val="PargrafodaLista"/>
-        <w:numPr>
-          <w:ilvl w:val="0"/>
-          <w:numId w:val="11"/>
-        </w:numPr>
-        <w:jc w:val="both"/>
-      </w:pPr>
-      <w:r>
-        <w:t xml:space="preserve">O usuário deverá </w:t>
-      </w:r>
-      <w:r>
-        <w:t>informar dados do cartão</w:t>
-      </w:r>
-      <w:r>
-        <w:t>.</w:t>
-      </w:r>
-    </w:p>
-    <w:p>
-      <w:pPr>
-        <w:pStyle w:val="PargrafodaLista"/>
-        <w:numPr>
-          <w:ilvl w:val="0"/>
-          <w:numId w:val="11"/>
-        </w:numPr>
-        <w:jc w:val="both"/>
-      </w:pPr>
-      <w:r>
-        <w:t>Após isso clicar em finalizar compra.</w:t>
-      </w:r>
-    </w:p>
-    <w:p>
-      <w:pPr>
-        <w:pStyle w:val="PargrafodaLista"/>
-        <w:numPr>
-          <w:ilvl w:val="0"/>
-          <w:numId w:val="11"/>
-        </w:numPr>
-        <w:jc w:val="both"/>
-      </w:pPr>
-      <w:r>
-        <w:t xml:space="preserve">O pedido deverá ser redirecionado para o </w:t>
-      </w:r>
-      <w:r>
-        <w:t>adm.</w:t>
-      </w:r>
-      <w:r>
-        <w:t xml:space="preserve"> e o usuário para a página </w:t>
-      </w:r>
-      <w:r>
-        <w:t>home.</w:t>
-      </w:r>
-    </w:p>
-    <w:p>
-      <w:pPr>
-        <w:ind w:left="1416"/>
-        <w:jc w:val="both"/>
-      </w:pPr>
-      <w:r>
-        <w:t xml:space="preserve">Caso de Uso </w:t>
-      </w:r>
-      <w:r>
-        <w:t>20</w:t>
-      </w:r>
-      <w:r>
-        <w:t xml:space="preserve">: </w:t>
-      </w:r>
-      <w:r>
-        <w:t>Informar dados pessoais</w:t>
-      </w:r>
-      <w:r>
-        <w:t xml:space="preserve"> (RF</w:t>
-      </w:r>
-      <w:r>
-        <w:t>20</w:t>
-      </w:r>
-      <w:r>
-        <w:t>)</w:t>
-      </w:r>
-    </w:p>
-    <w:p>
-      <w:pPr>
-        <w:pStyle w:val="PargrafodaLista"/>
-        <w:numPr>
-          <w:ilvl w:val="0"/>
-          <w:numId w:val="50"/>
-        </w:numPr>
-        <w:jc w:val="both"/>
-      </w:pPr>
-      <w:r>
-        <w:t>Ator Principal: Usuário comum.</w:t>
-      </w:r>
-    </w:p>
-    <w:p>
-      <w:pPr>
-        <w:pStyle w:val="PargrafodaLista"/>
-        <w:numPr>
-          <w:ilvl w:val="0"/>
-          <w:numId w:val="50"/>
-        </w:numPr>
-        <w:jc w:val="both"/>
-      </w:pPr>
-      <w:r>
-        <w:t xml:space="preserve">Pré-condição: O usuário estar </w:t>
-      </w:r>
-      <w:r>
-        <w:t>na página de contato/feedback</w:t>
-      </w:r>
-      <w:r>
-        <w:t>.</w:t>
-      </w:r>
-    </w:p>
-    <w:p>
-      <w:pPr>
-        <w:pStyle w:val="PargrafodaLista"/>
-        <w:numPr>
-          <w:ilvl w:val="0"/>
-          <w:numId w:val="50"/>
-        </w:numPr>
-        <w:jc w:val="both"/>
-      </w:pPr>
-      <w:r>
-        <w:t>Fluxo Principal:</w:t>
-      </w:r>
-    </w:p>
-    <w:p>
-      <w:pPr>
-        <w:pStyle w:val="PargrafodaLista"/>
-        <w:numPr>
-          <w:ilvl w:val="0"/>
-          <w:numId w:val="10"/>
-        </w:numPr>
-        <w:jc w:val="both"/>
-      </w:pPr>
-      <w:r>
-        <w:t>O usuário deverá informar suas informações pessoais.</w:t>
-      </w:r>
-    </w:p>
-    <w:p>
-      <w:pPr>
-        <w:ind w:left="1416"/>
-        <w:jc w:val="both"/>
-      </w:pPr>
-      <w:r>
-        <w:t>Caso de Uso 21:</w:t>
-      </w:r>
-      <w:r>
-        <w:t>E</w:t>
-      </w:r>
-      <w:r>
-        <w:t>n</w:t>
-      </w:r>
-      <w:r>
-        <w:t>viar reporte ou feedback</w:t>
-      </w:r>
-      <w:r>
-        <w:t xml:space="preserve"> (RF21)</w:t>
-      </w:r>
-    </w:p>
-    <w:p>
-      <w:pPr>
-        <w:pStyle w:val="PargrafodaLista"/>
-        <w:numPr>
-          <w:ilvl w:val="0"/>
-          <w:numId w:val="50"/>
-        </w:numPr>
-        <w:jc w:val="both"/>
-      </w:pPr>
-      <w:r>
-        <w:lastRenderedPageBreak/>
-        <w:t>Ator Principal: Usuário comum.</w:t>
-      </w:r>
-    </w:p>
-    <w:p>
-      <w:pPr>
-        <w:pStyle w:val="PargrafodaLista"/>
-        <w:numPr>
-          <w:ilvl w:val="0"/>
-          <w:numId w:val="50"/>
-        </w:numPr>
-        <w:jc w:val="both"/>
-      </w:pPr>
-      <w:r>
-        <w:t>Pré-condição: O usuário estar na página de contato/feedback.</w:t>
-      </w:r>
-    </w:p>
-    <w:p>
-      <w:pPr>
-        <w:pStyle w:val="PargrafodaLista"/>
-        <w:numPr>
-          <w:ilvl w:val="0"/>
-          <w:numId w:val="50"/>
-        </w:numPr>
-        <w:jc w:val="both"/>
-      </w:pPr>
-      <w:r>
         <w:t>Fluxo Principa</w:t>
       </w:r>
       <w:r>
@@ -9459,18 +9432,21 @@
           <w:u w:val="single"/>
         </w:rPr>
       </w:pPr>
+    </w:p>
+    <w:p>
+      <w:pPr>
+        <w:jc w:val="both"/>
+      </w:pPr>
+    </w:p>
+    <w:p>
+      <w:pPr>
+        <w:jc w:val="both"/>
+        <w:rPr>
+          <w:u w:val="single"/>
+        </w:rPr>
+      </w:pPr>
       <w:bookmarkStart w:id="20" w:name="_GoBack"/>
       <w:bookmarkEnd w:id="20"/>
-    </w:p>
-    <w:p>
-      <w:pPr>
-        <w:jc w:val="both"/>
-      </w:pPr>
-    </w:p>
-    <w:p>
-      <w:pPr>
-        <w:jc w:val="both"/>
-      </w:pPr>
     </w:p>
     <w:p>
       <w:pPr>
@@ -17325,15 +17301,6 @@
 </file>
 
 <file path=customXml/item1.xml><?xml version="1.0" encoding="utf-8"?>
-<?mso-contentType ?>
-<FormTemplates xmlns="http://schemas.microsoft.com/sharepoint/v3/contenttype/forms">
-  <Display>DocumentLibraryForm</Display>
-  <Edit>DocumentLibraryForm</Edit>
-  <New>DocumentLibraryForm</New>
-</FormTemplates>
-</file>
-
-<file path=customXml/item2.xml><?xml version="1.0" encoding="utf-8"?>
 <ct:contentTypeSchema xmlns:ct="http://schemas.microsoft.com/office/2006/metadata/contentType" xmlns:ma="http://schemas.microsoft.com/office/2006/metadata/properties/metaAttributes" ct:_="" ma:_="" ma:contentTypeName="Documento" ma:contentTypeID="0x010100E2F5BB4EDE122849829C6D880950D610" ma:contentTypeVersion="32" ma:contentTypeDescription="Crie um novo documento." ma:contentTypeScope="" ma:versionID="e55474290007e97162ddf5b98f970b51">
   <xsd:schema xmlns:xsd="http://www.w3.org/2001/XMLSchema" xmlns:xs="http://www.w3.org/2001/XMLSchema" xmlns:p="http://schemas.microsoft.com/office/2006/metadata/properties" xmlns:ns2="a0db93cb-7d9f-4150-864d-9381a27b126a" xmlns:ns3="f04236a8-9aaa-4a08-bb94-6be58fc0e7ff" targetNamespace="http://schemas.microsoft.com/office/2006/metadata/properties" ma:root="true" ma:fieldsID="97091ced79140d83bb5732639ba99f3a" ns2:_="" ns3:_="">
     <xsd:import namespace="a0db93cb-7d9f-4150-864d-9381a27b126a"/>
@@ -17722,6 +17689,15 @@
 </ct:contentTypeSchema>
 </file>
 
+<file path=customXml/item2.xml><?xml version="1.0" encoding="utf-8"?>
+<?mso-contentType ?>
+<FormTemplates xmlns="http://schemas.microsoft.com/sharepoint/v3/contenttype/forms">
+  <Display>DocumentLibraryForm</Display>
+  <Edit>DocumentLibraryForm</Edit>
+  <New>DocumentLibraryForm</New>
+</FormTemplates>
+</file>
+
 <file path=customXml/item3.xml><?xml version="1.0" encoding="utf-8"?>
 <p:properties xmlns:p="http://schemas.microsoft.com/office/2006/metadata/properties" xmlns:xsi="http://www.w3.org/2001/XMLSchema-instance" xmlns:pc="http://schemas.microsoft.com/office/infopath/2007/PartnerControls">
   <documentManagement>
@@ -17783,14 +17759,6 @@
 </file>
 
 <file path=customXml/itemProps1.xml><?xml version="1.0" encoding="utf-8"?>
-<ds:datastoreItem xmlns:ds="http://schemas.openxmlformats.org/officeDocument/2006/customXml" ds:itemID="{BF909442-3382-402B-8C08-7F9E184B56C7}">
-  <ds:schemaRefs>
-    <ds:schemaRef ds:uri="http://schemas.microsoft.com/sharepoint/v3/contenttype/forms"/>
-  </ds:schemaRefs>
-</ds:datastoreItem>
-</file>
-
-<file path=customXml/itemProps2.xml><?xml version="1.0" encoding="utf-8"?>
 <ds:datastoreItem xmlns:ds="http://schemas.openxmlformats.org/officeDocument/2006/customXml" ds:itemID="{7B393AD5-3A54-40B8-8471-F3643EFBAE8D}">
   <ds:schemaRefs>
     <ds:schemaRef ds:uri="http://schemas.microsoft.com/office/2006/metadata/contentType"/>
@@ -17805,6 +17773,14 @@
     <ds:schemaRef ds:uri="http://purl.org/dc/elements/1.1/"/>
     <ds:schemaRef ds:uri="http://purl.org/dc/terms/"/>
     <ds:schemaRef ds:uri="http://schemas.microsoft.com/internal/obd"/>
+  </ds:schemaRefs>
+</ds:datastoreItem>
+</file>
+
+<file path=customXml/itemProps2.xml><?xml version="1.0" encoding="utf-8"?>
+<ds:datastoreItem xmlns:ds="http://schemas.openxmlformats.org/officeDocument/2006/customXml" ds:itemID="{BF909442-3382-402B-8C08-7F9E184B56C7}">
+  <ds:schemaRefs>
+    <ds:schemaRef ds:uri="http://schemas.microsoft.com/sharepoint/v3/contenttype/forms"/>
   </ds:schemaRefs>
 </ds:datastoreItem>
 </file>
@@ -17827,7 +17803,7 @@
 </file>
 
 <file path=customXml/itemProps4.xml><?xml version="1.0" encoding="utf-8"?>
-<ds:datastoreItem xmlns:ds="http://schemas.openxmlformats.org/officeDocument/2006/customXml" ds:itemID="{96CBB1D4-2867-48B0-84B8-3A04B909CEBE}">
+<ds:datastoreItem xmlns:ds="http://schemas.openxmlformats.org/officeDocument/2006/customXml" ds:itemID="{93C22A7F-260B-486B-B079-01A207C6A67A}">
   <ds:schemaRefs>
     <ds:schemaRef ds:uri="http://schemas.openxmlformats.org/officeDocument/2006/bibliography"/>
   </ds:schemaRefs>

</xml_diff>